<commit_message>
<main>: no commit message
</commit_message>
<xml_diff>
--- a/wordWork/Year 2/U8/A1WIP/Unit 8  Assignment 0.43.docx
+++ b/wordWork/Year 2/U8/A1WIP/Unit 8  Assignment 0.43.docx
@@ -1043,10 +1043,12 @@
           <w:pPr>
             <w:pStyle w:val="TOC1"/>
             <w:tabs>
-              <w:tab w:val="right" w:leader="dot" w:pos="9360"/>
+              <w:tab w:val="right" w:leader="dot" w:pos="9350"/>
             </w:tabs>
             <w:rPr>
+              <w:rFonts w:eastAsiaTheme="minorEastAsia"/>
               <w:noProof/>
+              <w:lang w:val="en-GB" w:eastAsia="en-GB"/>
             </w:rPr>
           </w:pPr>
           <w:r>
@@ -1058,32 +1060,60 @@
           <w:r>
             <w:fldChar w:fldCharType="separate"/>
           </w:r>
-          <w:hyperlink w:anchor="_Toc731422896">
+          <w:hyperlink w:anchor="_Toc114316875" w:history="1">
             <w:r>
               <w:rPr>
                 <w:rStyle w:val="Hyperlink"/>
+                <w:noProof/>
               </w:rPr>
               <w:t>Introduction</w:t>
             </w:r>
             <w:r>
+              <w:rPr>
+                <w:noProof/>
+                <w:webHidden/>
+              </w:rPr>
               <w:tab/>
             </w:r>
             <w:r>
+              <w:rPr>
+                <w:noProof/>
+                <w:webHidden/>
+              </w:rPr>
               <w:fldChar w:fldCharType="begin"/>
             </w:r>
             <w:r>
-              <w:instrText>PAGEREF _Toc731422896 \h</w:instrText>
-            </w:r>
-            <w:r>
+              <w:rPr>
+                <w:noProof/>
+                <w:webHidden/>
+              </w:rPr>
+              <w:instrText xml:space="preserve"> PAGEREF _Toc114316875 \h </w:instrText>
+            </w:r>
+            <w:r>
+              <w:rPr>
+                <w:noProof/>
+                <w:webHidden/>
+              </w:rPr>
+            </w:r>
+            <w:r>
+              <w:rPr>
+                <w:noProof/>
+                <w:webHidden/>
+              </w:rPr>
               <w:fldChar w:fldCharType="separate"/>
             </w:r>
             <w:r>
               <w:rPr>
-                <w:rStyle w:val="Hyperlink"/>
+                <w:noProof/>
+                <w:webHidden/>
               </w:rPr>
               <w:t>3</w:t>
             </w:r>
             <w:r>
+              <w:rPr>
+                <w:noProof/>
+                <w:webHidden/>
+              </w:rPr>
               <w:fldChar w:fldCharType="end"/>
             </w:r>
           </w:hyperlink>
@@ -1092,38 +1122,68 @@
           <w:pPr>
             <w:pStyle w:val="TOC1"/>
             <w:tabs>
-              <w:tab w:val="right" w:leader="dot" w:pos="9360"/>
+              <w:tab w:val="right" w:leader="dot" w:pos="9350"/>
             </w:tabs>
             <w:rPr>
+              <w:rFonts w:eastAsiaTheme="minorEastAsia"/>
               <w:noProof/>
+              <w:lang w:val="en-GB" w:eastAsia="en-GB"/>
             </w:rPr>
           </w:pPr>
-          <w:hyperlink w:anchor="_Toc584965468">
+          <w:hyperlink w:anchor="_Toc114316876" w:history="1">
             <w:r>
               <w:rPr>
                 <w:rStyle w:val="Hyperlink"/>
+                <w:noProof/>
               </w:rPr>
               <w:t>Social trends in computer gaming</w:t>
             </w:r>
             <w:r>
+              <w:rPr>
+                <w:noProof/>
+                <w:webHidden/>
+              </w:rPr>
               <w:tab/>
             </w:r>
             <w:r>
+              <w:rPr>
+                <w:noProof/>
+                <w:webHidden/>
+              </w:rPr>
               <w:fldChar w:fldCharType="begin"/>
             </w:r>
             <w:r>
-              <w:instrText>PAGEREF _Toc584965468 \h</w:instrText>
-            </w:r>
-            <w:r>
+              <w:rPr>
+                <w:noProof/>
+                <w:webHidden/>
+              </w:rPr>
+              <w:instrText xml:space="preserve"> PAGEREF _Toc114316876 \h </w:instrText>
+            </w:r>
+            <w:r>
+              <w:rPr>
+                <w:noProof/>
+                <w:webHidden/>
+              </w:rPr>
+            </w:r>
+            <w:r>
+              <w:rPr>
+                <w:noProof/>
+                <w:webHidden/>
+              </w:rPr>
               <w:fldChar w:fldCharType="separate"/>
             </w:r>
             <w:r>
               <w:rPr>
-                <w:rStyle w:val="Hyperlink"/>
-              </w:rPr>
-              <w:t>4</w:t>
-            </w:r>
-            <w:r>
+                <w:noProof/>
+                <w:webHidden/>
+              </w:rPr>
+              <w:t>3</w:t>
+            </w:r>
+            <w:r>
+              <w:rPr>
+                <w:noProof/>
+                <w:webHidden/>
+              </w:rPr>
               <w:fldChar w:fldCharType="end"/>
             </w:r>
           </w:hyperlink>
@@ -1132,38 +1192,68 @@
           <w:pPr>
             <w:pStyle w:val="TOC2"/>
             <w:tabs>
-              <w:tab w:val="right" w:leader="dot" w:pos="9360"/>
+              <w:tab w:val="right" w:leader="dot" w:pos="9350"/>
             </w:tabs>
             <w:rPr>
+              <w:rFonts w:eastAsiaTheme="minorEastAsia"/>
               <w:noProof/>
+              <w:lang w:val="en-GB" w:eastAsia="en-GB"/>
             </w:rPr>
           </w:pPr>
-          <w:hyperlink w:anchor="_Toc1020751260">
+          <w:hyperlink w:anchor="_Toc114316877" w:history="1">
             <w:r>
               <w:rPr>
                 <w:rStyle w:val="Hyperlink"/>
+                <w:noProof/>
               </w:rPr>
               <w:t>Popular genres</w:t>
             </w:r>
             <w:r>
+              <w:rPr>
+                <w:noProof/>
+                <w:webHidden/>
+              </w:rPr>
               <w:tab/>
             </w:r>
             <w:r>
+              <w:rPr>
+                <w:noProof/>
+                <w:webHidden/>
+              </w:rPr>
               <w:fldChar w:fldCharType="begin"/>
             </w:r>
             <w:r>
-              <w:instrText>PAGEREF _Toc1020751260 \h</w:instrText>
-            </w:r>
-            <w:r>
+              <w:rPr>
+                <w:noProof/>
+                <w:webHidden/>
+              </w:rPr>
+              <w:instrText xml:space="preserve"> PAGEREF _Toc114316877 \h </w:instrText>
+            </w:r>
+            <w:r>
+              <w:rPr>
+                <w:noProof/>
+                <w:webHidden/>
+              </w:rPr>
+            </w:r>
+            <w:r>
+              <w:rPr>
+                <w:noProof/>
+                <w:webHidden/>
+              </w:rPr>
               <w:fldChar w:fldCharType="separate"/>
             </w:r>
             <w:r>
               <w:rPr>
-                <w:rStyle w:val="Hyperlink"/>
-              </w:rPr>
-              <w:t>4</w:t>
-            </w:r>
-            <w:r>
+                <w:noProof/>
+                <w:webHidden/>
+              </w:rPr>
+              <w:t>3</w:t>
+            </w:r>
+            <w:r>
+              <w:rPr>
+                <w:noProof/>
+                <w:webHidden/>
+              </w:rPr>
               <w:fldChar w:fldCharType="end"/>
             </w:r>
           </w:hyperlink>
@@ -1172,38 +1262,68 @@
           <w:pPr>
             <w:pStyle w:val="TOC2"/>
             <w:tabs>
-              <w:tab w:val="right" w:leader="dot" w:pos="9360"/>
+              <w:tab w:val="right" w:leader="dot" w:pos="9350"/>
             </w:tabs>
             <w:rPr>
+              <w:rFonts w:eastAsiaTheme="minorEastAsia"/>
               <w:noProof/>
+              <w:lang w:val="en-GB" w:eastAsia="en-GB"/>
             </w:rPr>
           </w:pPr>
-          <w:hyperlink w:anchor="_Toc396774868">
+          <w:hyperlink w:anchor="_Toc114316878" w:history="1">
             <w:r>
               <w:rPr>
                 <w:rStyle w:val="Hyperlink"/>
+                <w:noProof/>
               </w:rPr>
               <w:t>Player base</w:t>
             </w:r>
             <w:r>
+              <w:rPr>
+                <w:noProof/>
+                <w:webHidden/>
+              </w:rPr>
               <w:tab/>
             </w:r>
             <w:r>
+              <w:rPr>
+                <w:noProof/>
+                <w:webHidden/>
+              </w:rPr>
               <w:fldChar w:fldCharType="begin"/>
             </w:r>
             <w:r>
-              <w:instrText>PAGEREF _Toc396774868 \h</w:instrText>
-            </w:r>
-            <w:r>
+              <w:rPr>
+                <w:noProof/>
+                <w:webHidden/>
+              </w:rPr>
+              <w:instrText xml:space="preserve"> PAGEREF _Toc114316878 \h </w:instrText>
+            </w:r>
+            <w:r>
+              <w:rPr>
+                <w:noProof/>
+                <w:webHidden/>
+              </w:rPr>
+            </w:r>
+            <w:r>
+              <w:rPr>
+                <w:noProof/>
+                <w:webHidden/>
+              </w:rPr>
               <w:fldChar w:fldCharType="separate"/>
             </w:r>
             <w:r>
               <w:rPr>
-                <w:rStyle w:val="Hyperlink"/>
-              </w:rPr>
-              <w:t>5</w:t>
-            </w:r>
-            <w:r>
+                <w:noProof/>
+                <w:webHidden/>
+              </w:rPr>
+              <w:t>4</w:t>
+            </w:r>
+            <w:r>
+              <w:rPr>
+                <w:noProof/>
+                <w:webHidden/>
+              </w:rPr>
               <w:fldChar w:fldCharType="end"/>
             </w:r>
           </w:hyperlink>
@@ -1212,38 +1332,68 @@
           <w:pPr>
             <w:pStyle w:val="TOC2"/>
             <w:tabs>
-              <w:tab w:val="right" w:leader="dot" w:pos="9360"/>
+              <w:tab w:val="right" w:leader="dot" w:pos="9350"/>
             </w:tabs>
             <w:rPr>
+              <w:rFonts w:eastAsiaTheme="minorEastAsia"/>
               <w:noProof/>
+              <w:lang w:val="en-GB" w:eastAsia="en-GB"/>
             </w:rPr>
           </w:pPr>
-          <w:hyperlink w:anchor="_Toc740004172">
+          <w:hyperlink w:anchor="_Toc114316879" w:history="1">
             <w:r>
               <w:rPr>
                 <w:rStyle w:val="Hyperlink"/>
-              </w:rPr>
-              <w:t>Production styles</w:t>
-            </w:r>
-            <w:r>
+                <w:noProof/>
+              </w:rPr>
+              <w:t>Production</w:t>
+            </w:r>
+            <w:r>
+              <w:rPr>
+                <w:noProof/>
+                <w:webHidden/>
+              </w:rPr>
               <w:tab/>
             </w:r>
             <w:r>
+              <w:rPr>
+                <w:noProof/>
+                <w:webHidden/>
+              </w:rPr>
               <w:fldChar w:fldCharType="begin"/>
             </w:r>
             <w:r>
-              <w:instrText>PAGEREF _Toc740004172 \h</w:instrText>
-            </w:r>
-            <w:r>
+              <w:rPr>
+                <w:noProof/>
+                <w:webHidden/>
+              </w:rPr>
+              <w:instrText xml:space="preserve"> PAGEREF _Toc114316879 \h </w:instrText>
+            </w:r>
+            <w:r>
+              <w:rPr>
+                <w:noProof/>
+                <w:webHidden/>
+              </w:rPr>
+            </w:r>
+            <w:r>
+              <w:rPr>
+                <w:noProof/>
+                <w:webHidden/>
+              </w:rPr>
               <w:fldChar w:fldCharType="separate"/>
             </w:r>
             <w:r>
               <w:rPr>
-                <w:rStyle w:val="Hyperlink"/>
-              </w:rPr>
-              <w:t>5</w:t>
-            </w:r>
-            <w:r>
+                <w:noProof/>
+                <w:webHidden/>
+              </w:rPr>
+              <w:t>4</w:t>
+            </w:r>
+            <w:r>
+              <w:rPr>
+                <w:noProof/>
+                <w:webHidden/>
+              </w:rPr>
               <w:fldChar w:fldCharType="end"/>
             </w:r>
           </w:hyperlink>
@@ -1252,38 +1402,68 @@
           <w:pPr>
             <w:pStyle w:val="TOC2"/>
             <w:tabs>
-              <w:tab w:val="right" w:leader="dot" w:pos="9360"/>
+              <w:tab w:val="right" w:leader="dot" w:pos="9350"/>
             </w:tabs>
             <w:rPr>
+              <w:rFonts w:eastAsiaTheme="minorEastAsia"/>
               <w:noProof/>
+              <w:lang w:val="en-GB" w:eastAsia="en-GB"/>
             </w:rPr>
           </w:pPr>
-          <w:hyperlink w:anchor="_Toc1375191725">
+          <w:hyperlink w:anchor="_Toc114316880" w:history="1">
             <w:r>
               <w:rPr>
                 <w:rStyle w:val="Hyperlink"/>
+                <w:noProof/>
               </w:rPr>
               <w:t>Multiplayer</w:t>
             </w:r>
             <w:r>
+              <w:rPr>
+                <w:noProof/>
+                <w:webHidden/>
+              </w:rPr>
               <w:tab/>
             </w:r>
             <w:r>
+              <w:rPr>
+                <w:noProof/>
+                <w:webHidden/>
+              </w:rPr>
               <w:fldChar w:fldCharType="begin"/>
             </w:r>
             <w:r>
-              <w:instrText>PAGEREF _Toc1375191725 \h</w:instrText>
-            </w:r>
-            <w:r>
+              <w:rPr>
+                <w:noProof/>
+                <w:webHidden/>
+              </w:rPr>
+              <w:instrText xml:space="preserve"> PAGEREF _Toc114316880 \h </w:instrText>
+            </w:r>
+            <w:r>
+              <w:rPr>
+                <w:noProof/>
+                <w:webHidden/>
+              </w:rPr>
+            </w:r>
+            <w:r>
+              <w:rPr>
+                <w:noProof/>
+                <w:webHidden/>
+              </w:rPr>
               <w:fldChar w:fldCharType="separate"/>
             </w:r>
             <w:r>
               <w:rPr>
-                <w:rStyle w:val="Hyperlink"/>
-              </w:rPr>
-              <w:t>6</w:t>
-            </w:r>
-            <w:r>
+                <w:noProof/>
+                <w:webHidden/>
+              </w:rPr>
+              <w:t>5</w:t>
+            </w:r>
+            <w:r>
+              <w:rPr>
+                <w:noProof/>
+                <w:webHidden/>
+              </w:rPr>
               <w:fldChar w:fldCharType="end"/>
             </w:r>
           </w:hyperlink>
@@ -1292,38 +1472,68 @@
           <w:pPr>
             <w:pStyle w:val="TOC2"/>
             <w:tabs>
-              <w:tab w:val="right" w:leader="dot" w:pos="9360"/>
+              <w:tab w:val="right" w:leader="dot" w:pos="9350"/>
             </w:tabs>
             <w:rPr>
+              <w:rFonts w:eastAsiaTheme="minorEastAsia"/>
               <w:noProof/>
+              <w:lang w:val="en-GB" w:eastAsia="en-GB"/>
             </w:rPr>
           </w:pPr>
-          <w:hyperlink w:anchor="_Toc2034210224">
+          <w:hyperlink w:anchor="_Toc114316881" w:history="1">
             <w:r>
               <w:rPr>
                 <w:rStyle w:val="Hyperlink"/>
+                <w:noProof/>
               </w:rPr>
               <w:t>Artificial intelligence</w:t>
             </w:r>
             <w:r>
+              <w:rPr>
+                <w:noProof/>
+                <w:webHidden/>
+              </w:rPr>
               <w:tab/>
             </w:r>
             <w:r>
+              <w:rPr>
+                <w:noProof/>
+                <w:webHidden/>
+              </w:rPr>
               <w:fldChar w:fldCharType="begin"/>
             </w:r>
             <w:r>
-              <w:instrText>PAGEREF _Toc2034210224 \h</w:instrText>
-            </w:r>
-            <w:r>
+              <w:rPr>
+                <w:noProof/>
+                <w:webHidden/>
+              </w:rPr>
+              <w:instrText xml:space="preserve"> PAGEREF _Toc114316881 \h </w:instrText>
+            </w:r>
+            <w:r>
+              <w:rPr>
+                <w:noProof/>
+                <w:webHidden/>
+              </w:rPr>
+            </w:r>
+            <w:r>
+              <w:rPr>
+                <w:noProof/>
+                <w:webHidden/>
+              </w:rPr>
               <w:fldChar w:fldCharType="separate"/>
             </w:r>
             <w:r>
               <w:rPr>
-                <w:rStyle w:val="Hyperlink"/>
-              </w:rPr>
-              <w:t>6</w:t>
-            </w:r>
-            <w:r>
+                <w:noProof/>
+                <w:webHidden/>
+              </w:rPr>
+              <w:t>5</w:t>
+            </w:r>
+            <w:r>
+              <w:rPr>
+                <w:noProof/>
+                <w:webHidden/>
+              </w:rPr>
               <w:fldChar w:fldCharType="end"/>
             </w:r>
           </w:hyperlink>
@@ -1332,38 +1542,68 @@
           <w:pPr>
             <w:pStyle w:val="TOC2"/>
             <w:tabs>
-              <w:tab w:val="right" w:leader="dot" w:pos="9360"/>
+              <w:tab w:val="right" w:leader="dot" w:pos="9350"/>
             </w:tabs>
             <w:rPr>
+              <w:rFonts w:eastAsiaTheme="minorEastAsia"/>
               <w:noProof/>
+              <w:lang w:val="en-GB" w:eastAsia="en-GB"/>
             </w:rPr>
           </w:pPr>
-          <w:hyperlink w:anchor="_Toc2141805179">
+          <w:hyperlink w:anchor="_Toc114316882" w:history="1">
             <w:r>
               <w:rPr>
                 <w:rStyle w:val="Hyperlink"/>
+                <w:noProof/>
               </w:rPr>
               <w:t>Emerging technologies</w:t>
             </w:r>
             <w:r>
+              <w:rPr>
+                <w:noProof/>
+                <w:webHidden/>
+              </w:rPr>
               <w:tab/>
             </w:r>
             <w:r>
+              <w:rPr>
+                <w:noProof/>
+                <w:webHidden/>
+              </w:rPr>
               <w:fldChar w:fldCharType="begin"/>
             </w:r>
             <w:r>
-              <w:instrText>PAGEREF _Toc2141805179 \h</w:instrText>
-            </w:r>
-            <w:r>
+              <w:rPr>
+                <w:noProof/>
+                <w:webHidden/>
+              </w:rPr>
+              <w:instrText xml:space="preserve"> PAGEREF _Toc114316882 \h </w:instrText>
+            </w:r>
+            <w:r>
+              <w:rPr>
+                <w:noProof/>
+                <w:webHidden/>
+              </w:rPr>
+            </w:r>
+            <w:r>
+              <w:rPr>
+                <w:noProof/>
+                <w:webHidden/>
+              </w:rPr>
               <w:fldChar w:fldCharType="separate"/>
             </w:r>
             <w:r>
               <w:rPr>
-                <w:rStyle w:val="Hyperlink"/>
+                <w:noProof/>
+                <w:webHidden/>
               </w:rPr>
               <w:t>6</w:t>
             </w:r>
             <w:r>
+              <w:rPr>
+                <w:noProof/>
+                <w:webHidden/>
+              </w:rPr>
               <w:fldChar w:fldCharType="end"/>
             </w:r>
           </w:hyperlink>
@@ -1372,38 +1612,68 @@
           <w:pPr>
             <w:pStyle w:val="TOC2"/>
             <w:tabs>
-              <w:tab w:val="right" w:leader="dot" w:pos="9360"/>
+              <w:tab w:val="right" w:leader="dot" w:pos="9350"/>
             </w:tabs>
             <w:rPr>
+              <w:rFonts w:eastAsiaTheme="minorEastAsia"/>
               <w:noProof/>
+              <w:lang w:val="en-GB" w:eastAsia="en-GB"/>
             </w:rPr>
           </w:pPr>
-          <w:hyperlink w:anchor="_Toc860435443">
+          <w:hyperlink w:anchor="_Toc114316883" w:history="1">
             <w:r>
               <w:rPr>
                 <w:rStyle w:val="Hyperlink"/>
+                <w:noProof/>
               </w:rPr>
               <w:t>Security of integrated services and multiplayer environments</w:t>
             </w:r>
             <w:r>
+              <w:rPr>
+                <w:noProof/>
+                <w:webHidden/>
+              </w:rPr>
               <w:tab/>
             </w:r>
             <w:r>
+              <w:rPr>
+                <w:noProof/>
+                <w:webHidden/>
+              </w:rPr>
               <w:fldChar w:fldCharType="begin"/>
             </w:r>
             <w:r>
-              <w:instrText>PAGEREF _Toc860435443 \h</w:instrText>
-            </w:r>
-            <w:r>
+              <w:rPr>
+                <w:noProof/>
+                <w:webHidden/>
+              </w:rPr>
+              <w:instrText xml:space="preserve"> PAGEREF _Toc114316883 \h </w:instrText>
+            </w:r>
+            <w:r>
+              <w:rPr>
+                <w:noProof/>
+                <w:webHidden/>
+              </w:rPr>
+            </w:r>
+            <w:r>
+              <w:rPr>
+                <w:noProof/>
+                <w:webHidden/>
+              </w:rPr>
               <w:fldChar w:fldCharType="separate"/>
             </w:r>
             <w:r>
               <w:rPr>
-                <w:rStyle w:val="Hyperlink"/>
+                <w:noProof/>
+                <w:webHidden/>
               </w:rPr>
               <w:t>6</w:t>
             </w:r>
             <w:r>
+              <w:rPr>
+                <w:noProof/>
+                <w:webHidden/>
+              </w:rPr>
               <w:fldChar w:fldCharType="end"/>
             </w:r>
           </w:hyperlink>
@@ -1412,38 +1682,68 @@
           <w:pPr>
             <w:pStyle w:val="TOC1"/>
             <w:tabs>
-              <w:tab w:val="right" w:leader="dot" w:pos="9360"/>
+              <w:tab w:val="right" w:leader="dot" w:pos="9350"/>
             </w:tabs>
             <w:rPr>
+              <w:rFonts w:eastAsiaTheme="minorEastAsia"/>
               <w:noProof/>
+              <w:lang w:val="en-GB" w:eastAsia="en-GB"/>
             </w:rPr>
           </w:pPr>
-          <w:hyperlink w:anchor="_Toc590217084">
+          <w:hyperlink w:anchor="_Toc114316884" w:history="1">
             <w:r>
               <w:rPr>
                 <w:rStyle w:val="Hyperlink"/>
+                <w:noProof/>
               </w:rPr>
               <w:t>Technologies used in computer gaming</w:t>
             </w:r>
             <w:r>
+              <w:rPr>
+                <w:noProof/>
+                <w:webHidden/>
+              </w:rPr>
               <w:tab/>
             </w:r>
             <w:r>
+              <w:rPr>
+                <w:noProof/>
+                <w:webHidden/>
+              </w:rPr>
               <w:fldChar w:fldCharType="begin"/>
             </w:r>
             <w:r>
-              <w:instrText>PAGEREF _Toc590217084 \h</w:instrText>
-            </w:r>
-            <w:r>
+              <w:rPr>
+                <w:noProof/>
+                <w:webHidden/>
+              </w:rPr>
+              <w:instrText xml:space="preserve"> PAGEREF _Toc114316884 \h </w:instrText>
+            </w:r>
+            <w:r>
+              <w:rPr>
+                <w:noProof/>
+                <w:webHidden/>
+              </w:rPr>
+            </w:r>
+            <w:r>
+              <w:rPr>
+                <w:noProof/>
+                <w:webHidden/>
+              </w:rPr>
               <w:fldChar w:fldCharType="separate"/>
             </w:r>
             <w:r>
               <w:rPr>
-                <w:rStyle w:val="Hyperlink"/>
+                <w:noProof/>
+                <w:webHidden/>
               </w:rPr>
               <w:t>6</w:t>
             </w:r>
             <w:r>
+              <w:rPr>
+                <w:noProof/>
+                <w:webHidden/>
+              </w:rPr>
               <w:fldChar w:fldCharType="end"/>
             </w:r>
           </w:hyperlink>
@@ -1452,38 +1752,68 @@
           <w:pPr>
             <w:pStyle w:val="TOC2"/>
             <w:tabs>
-              <w:tab w:val="right" w:leader="dot" w:pos="9360"/>
+              <w:tab w:val="right" w:leader="dot" w:pos="9350"/>
             </w:tabs>
             <w:rPr>
+              <w:rFonts w:eastAsiaTheme="minorEastAsia"/>
               <w:noProof/>
+              <w:lang w:val="en-GB" w:eastAsia="en-GB"/>
             </w:rPr>
           </w:pPr>
-          <w:hyperlink w:anchor="_Toc1362385485">
+          <w:hyperlink w:anchor="_Toc114316885" w:history="1">
             <w:r>
               <w:rPr>
                 <w:rStyle w:val="Hyperlink"/>
+                <w:noProof/>
               </w:rPr>
               <w:t>Benefits and limitations of different platforms for development</w:t>
             </w:r>
             <w:r>
+              <w:rPr>
+                <w:noProof/>
+                <w:webHidden/>
+              </w:rPr>
               <w:tab/>
             </w:r>
             <w:r>
+              <w:rPr>
+                <w:noProof/>
+                <w:webHidden/>
+              </w:rPr>
               <w:fldChar w:fldCharType="begin"/>
             </w:r>
             <w:r>
-              <w:instrText>PAGEREF _Toc1362385485 \h</w:instrText>
-            </w:r>
-            <w:r>
+              <w:rPr>
+                <w:noProof/>
+                <w:webHidden/>
+              </w:rPr>
+              <w:instrText xml:space="preserve"> PAGEREF _Toc114316885 \h </w:instrText>
+            </w:r>
+            <w:r>
+              <w:rPr>
+                <w:noProof/>
+                <w:webHidden/>
+              </w:rPr>
+            </w:r>
+            <w:r>
+              <w:rPr>
+                <w:noProof/>
+                <w:webHidden/>
+              </w:rPr>
               <w:fldChar w:fldCharType="separate"/>
             </w:r>
             <w:r>
               <w:rPr>
-                <w:rStyle w:val="Hyperlink"/>
-              </w:rPr>
-              <w:t>6</w:t>
-            </w:r>
-            <w:r>
+                <w:noProof/>
+                <w:webHidden/>
+              </w:rPr>
+              <w:t>7</w:t>
+            </w:r>
+            <w:r>
+              <w:rPr>
+                <w:noProof/>
+                <w:webHidden/>
+              </w:rPr>
               <w:fldChar w:fldCharType="end"/>
             </w:r>
           </w:hyperlink>
@@ -1492,38 +1822,68 @@
           <w:pPr>
             <w:pStyle w:val="TOC3"/>
             <w:tabs>
-              <w:tab w:val="right" w:leader="dot" w:pos="9360"/>
+              <w:tab w:val="right" w:leader="dot" w:pos="9350"/>
             </w:tabs>
             <w:rPr>
+              <w:rFonts w:eastAsiaTheme="minorEastAsia"/>
               <w:noProof/>
+              <w:lang w:val="en-GB" w:eastAsia="en-GB"/>
             </w:rPr>
           </w:pPr>
-          <w:hyperlink w:anchor="_Toc1782414812">
+          <w:hyperlink w:anchor="_Toc114316886" w:history="1">
             <w:r>
               <w:rPr>
                 <w:rStyle w:val="Hyperlink"/>
+                <w:noProof/>
               </w:rPr>
               <w:t>Personal computers</w:t>
             </w:r>
             <w:r>
+              <w:rPr>
+                <w:noProof/>
+                <w:webHidden/>
+              </w:rPr>
               <w:tab/>
             </w:r>
             <w:r>
+              <w:rPr>
+                <w:noProof/>
+                <w:webHidden/>
+              </w:rPr>
               <w:fldChar w:fldCharType="begin"/>
             </w:r>
             <w:r>
-              <w:instrText>PAGEREF _Toc1782414812 \h</w:instrText>
-            </w:r>
-            <w:r>
+              <w:rPr>
+                <w:noProof/>
+                <w:webHidden/>
+              </w:rPr>
+              <w:instrText xml:space="preserve"> PAGEREF _Toc114316886 \h </w:instrText>
+            </w:r>
+            <w:r>
+              <w:rPr>
+                <w:noProof/>
+                <w:webHidden/>
+              </w:rPr>
+            </w:r>
+            <w:r>
+              <w:rPr>
+                <w:noProof/>
+                <w:webHidden/>
+              </w:rPr>
               <w:fldChar w:fldCharType="separate"/>
             </w:r>
             <w:r>
               <w:rPr>
-                <w:rStyle w:val="Hyperlink"/>
-              </w:rPr>
-              <w:t>6</w:t>
-            </w:r>
-            <w:r>
+                <w:noProof/>
+                <w:webHidden/>
+              </w:rPr>
+              <w:t>7</w:t>
+            </w:r>
+            <w:r>
+              <w:rPr>
+                <w:noProof/>
+                <w:webHidden/>
+              </w:rPr>
               <w:fldChar w:fldCharType="end"/>
             </w:r>
           </w:hyperlink>
@@ -1532,38 +1892,68 @@
           <w:pPr>
             <w:pStyle w:val="TOC3"/>
             <w:tabs>
-              <w:tab w:val="right" w:leader="dot" w:pos="9360"/>
+              <w:tab w:val="right" w:leader="dot" w:pos="9350"/>
             </w:tabs>
             <w:rPr>
+              <w:rFonts w:eastAsiaTheme="minorEastAsia"/>
               <w:noProof/>
+              <w:lang w:val="en-GB" w:eastAsia="en-GB"/>
             </w:rPr>
           </w:pPr>
-          <w:hyperlink w:anchor="_Toc1360748741">
+          <w:hyperlink w:anchor="_Toc114316887" w:history="1">
             <w:r>
               <w:rPr>
                 <w:rStyle w:val="Hyperlink"/>
+                <w:noProof/>
               </w:rPr>
               <w:t>Consoles</w:t>
             </w:r>
             <w:r>
+              <w:rPr>
+                <w:noProof/>
+                <w:webHidden/>
+              </w:rPr>
               <w:tab/>
             </w:r>
             <w:r>
+              <w:rPr>
+                <w:noProof/>
+                <w:webHidden/>
+              </w:rPr>
               <w:fldChar w:fldCharType="begin"/>
             </w:r>
             <w:r>
-              <w:instrText>PAGEREF _Toc1360748741 \h</w:instrText>
-            </w:r>
-            <w:r>
+              <w:rPr>
+                <w:noProof/>
+                <w:webHidden/>
+              </w:rPr>
+              <w:instrText xml:space="preserve"> PAGEREF _Toc114316887 \h </w:instrText>
+            </w:r>
+            <w:r>
+              <w:rPr>
+                <w:noProof/>
+                <w:webHidden/>
+              </w:rPr>
+            </w:r>
+            <w:r>
+              <w:rPr>
+                <w:noProof/>
+                <w:webHidden/>
+              </w:rPr>
               <w:fldChar w:fldCharType="separate"/>
             </w:r>
             <w:r>
               <w:rPr>
-                <w:rStyle w:val="Hyperlink"/>
-              </w:rPr>
-              <w:t>6</w:t>
-            </w:r>
-            <w:r>
+                <w:noProof/>
+                <w:webHidden/>
+              </w:rPr>
+              <w:t>7</w:t>
+            </w:r>
+            <w:r>
+              <w:rPr>
+                <w:noProof/>
+                <w:webHidden/>
+              </w:rPr>
               <w:fldChar w:fldCharType="end"/>
             </w:r>
           </w:hyperlink>
@@ -1572,38 +1962,68 @@
           <w:pPr>
             <w:pStyle w:val="TOC3"/>
             <w:tabs>
-              <w:tab w:val="right" w:leader="dot" w:pos="9360"/>
+              <w:tab w:val="right" w:leader="dot" w:pos="9350"/>
             </w:tabs>
             <w:rPr>
+              <w:rFonts w:eastAsiaTheme="minorEastAsia"/>
               <w:noProof/>
+              <w:lang w:val="en-GB" w:eastAsia="en-GB"/>
             </w:rPr>
           </w:pPr>
-          <w:hyperlink w:anchor="_Toc111923779">
+          <w:hyperlink w:anchor="_Toc114316888" w:history="1">
             <w:r>
               <w:rPr>
                 <w:rStyle w:val="Hyperlink"/>
+                <w:noProof/>
               </w:rPr>
               <w:t>Mobile devices</w:t>
             </w:r>
             <w:r>
+              <w:rPr>
+                <w:noProof/>
+                <w:webHidden/>
+              </w:rPr>
               <w:tab/>
             </w:r>
             <w:r>
+              <w:rPr>
+                <w:noProof/>
+                <w:webHidden/>
+              </w:rPr>
               <w:fldChar w:fldCharType="begin"/>
             </w:r>
             <w:r>
-              <w:instrText>PAGEREF _Toc111923779 \h</w:instrText>
-            </w:r>
-            <w:r>
+              <w:rPr>
+                <w:noProof/>
+                <w:webHidden/>
+              </w:rPr>
+              <w:instrText xml:space="preserve"> PAGEREF _Toc114316888 \h </w:instrText>
+            </w:r>
+            <w:r>
+              <w:rPr>
+                <w:noProof/>
+                <w:webHidden/>
+              </w:rPr>
+            </w:r>
+            <w:r>
+              <w:rPr>
+                <w:noProof/>
+                <w:webHidden/>
+              </w:rPr>
               <w:fldChar w:fldCharType="separate"/>
             </w:r>
             <w:r>
               <w:rPr>
-                <w:rStyle w:val="Hyperlink"/>
-              </w:rPr>
-              <w:t>6</w:t>
-            </w:r>
-            <w:r>
+                <w:noProof/>
+                <w:webHidden/>
+              </w:rPr>
+              <w:t>7</w:t>
+            </w:r>
+            <w:r>
+              <w:rPr>
+                <w:noProof/>
+                <w:webHidden/>
+              </w:rPr>
               <w:fldChar w:fldCharType="end"/>
             </w:r>
           </w:hyperlink>
@@ -1612,38 +2032,68 @@
           <w:pPr>
             <w:pStyle w:val="TOC3"/>
             <w:tabs>
-              <w:tab w:val="right" w:leader="dot" w:pos="9360"/>
+              <w:tab w:val="right" w:leader="dot" w:pos="9350"/>
             </w:tabs>
             <w:rPr>
+              <w:rFonts w:eastAsiaTheme="minorEastAsia"/>
               <w:noProof/>
+              <w:lang w:val="en-GB" w:eastAsia="en-GB"/>
             </w:rPr>
           </w:pPr>
-          <w:hyperlink w:anchor="_Toc1203080443">
+          <w:hyperlink w:anchor="_Toc114316889" w:history="1">
             <w:r>
               <w:rPr>
                 <w:rStyle w:val="Hyperlink"/>
+                <w:noProof/>
               </w:rPr>
               <w:t>Web based</w:t>
             </w:r>
             <w:r>
+              <w:rPr>
+                <w:noProof/>
+                <w:webHidden/>
+              </w:rPr>
               <w:tab/>
             </w:r>
             <w:r>
+              <w:rPr>
+                <w:noProof/>
+                <w:webHidden/>
+              </w:rPr>
               <w:fldChar w:fldCharType="begin"/>
             </w:r>
             <w:r>
-              <w:instrText>PAGEREF _Toc1203080443 \h</w:instrText>
-            </w:r>
-            <w:r>
+              <w:rPr>
+                <w:noProof/>
+                <w:webHidden/>
+              </w:rPr>
+              <w:instrText xml:space="preserve"> PAGEREF _Toc114316889 \h </w:instrText>
+            </w:r>
+            <w:r>
+              <w:rPr>
+                <w:noProof/>
+                <w:webHidden/>
+              </w:rPr>
+            </w:r>
+            <w:r>
+              <w:rPr>
+                <w:noProof/>
+                <w:webHidden/>
+              </w:rPr>
               <w:fldChar w:fldCharType="separate"/>
             </w:r>
             <w:r>
               <w:rPr>
-                <w:rStyle w:val="Hyperlink"/>
-              </w:rPr>
-              <w:t>6</w:t>
-            </w:r>
-            <w:r>
+                <w:noProof/>
+                <w:webHidden/>
+              </w:rPr>
+              <w:t>7</w:t>
+            </w:r>
+            <w:r>
+              <w:rPr>
+                <w:noProof/>
+                <w:webHidden/>
+              </w:rPr>
               <w:fldChar w:fldCharType="end"/>
             </w:r>
           </w:hyperlink>
@@ -1652,38 +2102,68 @@
           <w:pPr>
             <w:pStyle w:val="TOC2"/>
             <w:tabs>
-              <w:tab w:val="right" w:leader="dot" w:pos="9360"/>
+              <w:tab w:val="right" w:leader="dot" w:pos="9350"/>
             </w:tabs>
             <w:rPr>
+              <w:rFonts w:eastAsiaTheme="minorEastAsia"/>
               <w:noProof/>
+              <w:lang w:val="en-GB" w:eastAsia="en-GB"/>
             </w:rPr>
           </w:pPr>
-          <w:hyperlink w:anchor="_Toc1593496908">
+          <w:hyperlink w:anchor="_Toc114316890" w:history="1">
             <w:r>
               <w:rPr>
                 <w:rStyle w:val="Hyperlink"/>
+                <w:noProof/>
               </w:rPr>
               <w:t>Hardware options and their involvement in development</w:t>
             </w:r>
             <w:r>
+              <w:rPr>
+                <w:noProof/>
+                <w:webHidden/>
+              </w:rPr>
               <w:tab/>
             </w:r>
             <w:r>
+              <w:rPr>
+                <w:noProof/>
+                <w:webHidden/>
+              </w:rPr>
               <w:fldChar w:fldCharType="begin"/>
             </w:r>
             <w:r>
-              <w:instrText>PAGEREF _Toc1593496908 \h</w:instrText>
-            </w:r>
-            <w:r>
+              <w:rPr>
+                <w:noProof/>
+                <w:webHidden/>
+              </w:rPr>
+              <w:instrText xml:space="preserve"> PAGEREF _Toc114316890 \h </w:instrText>
+            </w:r>
+            <w:r>
+              <w:rPr>
+                <w:noProof/>
+                <w:webHidden/>
+              </w:rPr>
+            </w:r>
+            <w:r>
+              <w:rPr>
+                <w:noProof/>
+                <w:webHidden/>
+              </w:rPr>
               <w:fldChar w:fldCharType="separate"/>
             </w:r>
             <w:r>
               <w:rPr>
-                <w:rStyle w:val="Hyperlink"/>
-              </w:rPr>
-              <w:t>6</w:t>
-            </w:r>
-            <w:r>
+                <w:noProof/>
+                <w:webHidden/>
+              </w:rPr>
+              <w:t>7</w:t>
+            </w:r>
+            <w:r>
+              <w:rPr>
+                <w:noProof/>
+                <w:webHidden/>
+              </w:rPr>
               <w:fldChar w:fldCharType="end"/>
             </w:r>
           </w:hyperlink>
@@ -1692,38 +2172,68 @@
           <w:pPr>
             <w:pStyle w:val="TOC3"/>
             <w:tabs>
-              <w:tab w:val="right" w:leader="dot" w:pos="9360"/>
+              <w:tab w:val="right" w:leader="dot" w:pos="9350"/>
             </w:tabs>
             <w:rPr>
+              <w:rFonts w:eastAsiaTheme="minorEastAsia"/>
               <w:noProof/>
+              <w:lang w:val="en-GB" w:eastAsia="en-GB"/>
             </w:rPr>
           </w:pPr>
-          <w:hyperlink w:anchor="_Toc1831262096">
+          <w:hyperlink w:anchor="_Toc114316891" w:history="1">
             <w:r>
               <w:rPr>
                 <w:rStyle w:val="Hyperlink"/>
+                <w:noProof/>
               </w:rPr>
               <w:t>CPU</w:t>
             </w:r>
             <w:r>
+              <w:rPr>
+                <w:noProof/>
+                <w:webHidden/>
+              </w:rPr>
               <w:tab/>
             </w:r>
             <w:r>
+              <w:rPr>
+                <w:noProof/>
+                <w:webHidden/>
+              </w:rPr>
               <w:fldChar w:fldCharType="begin"/>
             </w:r>
             <w:r>
-              <w:instrText>PAGEREF _Toc1831262096 \h</w:instrText>
-            </w:r>
-            <w:r>
+              <w:rPr>
+                <w:noProof/>
+                <w:webHidden/>
+              </w:rPr>
+              <w:instrText xml:space="preserve"> PAGEREF _Toc114316891 \h </w:instrText>
+            </w:r>
+            <w:r>
+              <w:rPr>
+                <w:noProof/>
+                <w:webHidden/>
+              </w:rPr>
+            </w:r>
+            <w:r>
+              <w:rPr>
+                <w:noProof/>
+                <w:webHidden/>
+              </w:rPr>
               <w:fldChar w:fldCharType="separate"/>
             </w:r>
             <w:r>
               <w:rPr>
-                <w:rStyle w:val="Hyperlink"/>
-              </w:rPr>
-              <w:t>6</w:t>
-            </w:r>
-            <w:r>
+                <w:noProof/>
+                <w:webHidden/>
+              </w:rPr>
+              <w:t>7</w:t>
+            </w:r>
+            <w:r>
+              <w:rPr>
+                <w:noProof/>
+                <w:webHidden/>
+              </w:rPr>
               <w:fldChar w:fldCharType="end"/>
             </w:r>
           </w:hyperlink>
@@ -1732,38 +2242,68 @@
           <w:pPr>
             <w:pStyle w:val="TOC3"/>
             <w:tabs>
-              <w:tab w:val="right" w:leader="dot" w:pos="9360"/>
+              <w:tab w:val="right" w:leader="dot" w:pos="9350"/>
             </w:tabs>
             <w:rPr>
+              <w:rFonts w:eastAsiaTheme="minorEastAsia"/>
               <w:noProof/>
+              <w:lang w:val="en-GB" w:eastAsia="en-GB"/>
             </w:rPr>
           </w:pPr>
-          <w:hyperlink w:anchor="_Toc1819866206">
+          <w:hyperlink w:anchor="_Toc114316892" w:history="1">
             <w:r>
               <w:rPr>
                 <w:rStyle w:val="Hyperlink"/>
+                <w:noProof/>
               </w:rPr>
               <w:t>GPU</w:t>
             </w:r>
             <w:r>
+              <w:rPr>
+                <w:noProof/>
+                <w:webHidden/>
+              </w:rPr>
               <w:tab/>
             </w:r>
             <w:r>
+              <w:rPr>
+                <w:noProof/>
+                <w:webHidden/>
+              </w:rPr>
               <w:fldChar w:fldCharType="begin"/>
             </w:r>
             <w:r>
-              <w:instrText>PAGEREF _Toc1819866206 \h</w:instrText>
-            </w:r>
-            <w:r>
+              <w:rPr>
+                <w:noProof/>
+                <w:webHidden/>
+              </w:rPr>
+              <w:instrText xml:space="preserve"> PAGEREF _Toc114316892 \h </w:instrText>
+            </w:r>
+            <w:r>
+              <w:rPr>
+                <w:noProof/>
+                <w:webHidden/>
+              </w:rPr>
+            </w:r>
+            <w:r>
+              <w:rPr>
+                <w:noProof/>
+                <w:webHidden/>
+              </w:rPr>
               <w:fldChar w:fldCharType="separate"/>
             </w:r>
             <w:r>
               <w:rPr>
-                <w:rStyle w:val="Hyperlink"/>
-              </w:rPr>
-              <w:t>6</w:t>
-            </w:r>
-            <w:r>
+                <w:noProof/>
+                <w:webHidden/>
+              </w:rPr>
+              <w:t>7</w:t>
+            </w:r>
+            <w:r>
+              <w:rPr>
+                <w:noProof/>
+                <w:webHidden/>
+              </w:rPr>
               <w:fldChar w:fldCharType="end"/>
             </w:r>
           </w:hyperlink>
@@ -1772,38 +2312,68 @@
           <w:pPr>
             <w:pStyle w:val="TOC3"/>
             <w:tabs>
-              <w:tab w:val="right" w:leader="dot" w:pos="9360"/>
+              <w:tab w:val="right" w:leader="dot" w:pos="9350"/>
             </w:tabs>
             <w:rPr>
+              <w:rFonts w:eastAsiaTheme="minorEastAsia"/>
               <w:noProof/>
+              <w:lang w:val="en-GB" w:eastAsia="en-GB"/>
             </w:rPr>
           </w:pPr>
-          <w:hyperlink w:anchor="_Toc1519139124">
+          <w:hyperlink w:anchor="_Toc114316893" w:history="1">
             <w:r>
               <w:rPr>
                 <w:rStyle w:val="Hyperlink"/>
+                <w:noProof/>
               </w:rPr>
               <w:t>Memory, RAM/ROM</w:t>
             </w:r>
             <w:r>
+              <w:rPr>
+                <w:noProof/>
+                <w:webHidden/>
+              </w:rPr>
               <w:tab/>
             </w:r>
             <w:r>
+              <w:rPr>
+                <w:noProof/>
+                <w:webHidden/>
+              </w:rPr>
               <w:fldChar w:fldCharType="begin"/>
             </w:r>
             <w:r>
-              <w:instrText>PAGEREF _Toc1519139124 \h</w:instrText>
-            </w:r>
-            <w:r>
+              <w:rPr>
+                <w:noProof/>
+                <w:webHidden/>
+              </w:rPr>
+              <w:instrText xml:space="preserve"> PAGEREF _Toc114316893 \h </w:instrText>
+            </w:r>
+            <w:r>
+              <w:rPr>
+                <w:noProof/>
+                <w:webHidden/>
+              </w:rPr>
+            </w:r>
+            <w:r>
+              <w:rPr>
+                <w:noProof/>
+                <w:webHidden/>
+              </w:rPr>
               <w:fldChar w:fldCharType="separate"/>
             </w:r>
             <w:r>
               <w:rPr>
-                <w:rStyle w:val="Hyperlink"/>
-              </w:rPr>
-              <w:t>6</w:t>
-            </w:r>
-            <w:r>
+                <w:noProof/>
+                <w:webHidden/>
+              </w:rPr>
+              <w:t>7</w:t>
+            </w:r>
+            <w:r>
+              <w:rPr>
+                <w:noProof/>
+                <w:webHidden/>
+              </w:rPr>
               <w:fldChar w:fldCharType="end"/>
             </w:r>
           </w:hyperlink>
@@ -1812,38 +2382,68 @@
           <w:pPr>
             <w:pStyle w:val="TOC3"/>
             <w:tabs>
-              <w:tab w:val="right" w:leader="dot" w:pos="9360"/>
+              <w:tab w:val="right" w:leader="dot" w:pos="9350"/>
             </w:tabs>
             <w:rPr>
+              <w:rFonts w:eastAsiaTheme="minorEastAsia"/>
               <w:noProof/>
+              <w:lang w:val="en-GB" w:eastAsia="en-GB"/>
             </w:rPr>
           </w:pPr>
-          <w:hyperlink w:anchor="_Toc437235751">
+          <w:hyperlink w:anchor="_Toc114316894" w:history="1">
             <w:r>
               <w:rPr>
                 <w:rStyle w:val="Hyperlink"/>
+                <w:noProof/>
               </w:rPr>
               <w:t>Output</w:t>
             </w:r>
             <w:r>
+              <w:rPr>
+                <w:noProof/>
+                <w:webHidden/>
+              </w:rPr>
               <w:tab/>
             </w:r>
             <w:r>
+              <w:rPr>
+                <w:noProof/>
+                <w:webHidden/>
+              </w:rPr>
               <w:fldChar w:fldCharType="begin"/>
             </w:r>
             <w:r>
-              <w:instrText>PAGEREF _Toc437235751 \h</w:instrText>
-            </w:r>
-            <w:r>
+              <w:rPr>
+                <w:noProof/>
+                <w:webHidden/>
+              </w:rPr>
+              <w:instrText xml:space="preserve"> PAGEREF _Toc114316894 \h </w:instrText>
+            </w:r>
+            <w:r>
+              <w:rPr>
+                <w:noProof/>
+                <w:webHidden/>
+              </w:rPr>
+            </w:r>
+            <w:r>
+              <w:rPr>
+                <w:noProof/>
+                <w:webHidden/>
+              </w:rPr>
               <w:fldChar w:fldCharType="separate"/>
             </w:r>
             <w:r>
               <w:rPr>
-                <w:rStyle w:val="Hyperlink"/>
-              </w:rPr>
-              <w:t>6</w:t>
-            </w:r>
-            <w:r>
+                <w:noProof/>
+                <w:webHidden/>
+              </w:rPr>
+              <w:t>7</w:t>
+            </w:r>
+            <w:r>
+              <w:rPr>
+                <w:noProof/>
+                <w:webHidden/>
+              </w:rPr>
               <w:fldChar w:fldCharType="end"/>
             </w:r>
           </w:hyperlink>
@@ -1852,38 +2452,68 @@
           <w:pPr>
             <w:pStyle w:val="TOC3"/>
             <w:tabs>
-              <w:tab w:val="right" w:leader="dot" w:pos="9360"/>
+              <w:tab w:val="right" w:leader="dot" w:pos="9350"/>
             </w:tabs>
             <w:rPr>
+              <w:rFonts w:eastAsiaTheme="minorEastAsia"/>
               <w:noProof/>
+              <w:lang w:val="en-GB" w:eastAsia="en-GB"/>
             </w:rPr>
           </w:pPr>
-          <w:hyperlink w:anchor="_Toc1549151215">
+          <w:hyperlink w:anchor="_Toc114316895" w:history="1">
             <w:r>
               <w:rPr>
                 <w:rStyle w:val="Hyperlink"/>
+                <w:noProof/>
               </w:rPr>
               <w:t>Input</w:t>
             </w:r>
             <w:r>
+              <w:rPr>
+                <w:noProof/>
+                <w:webHidden/>
+              </w:rPr>
               <w:tab/>
             </w:r>
             <w:r>
+              <w:rPr>
+                <w:noProof/>
+                <w:webHidden/>
+              </w:rPr>
               <w:fldChar w:fldCharType="begin"/>
             </w:r>
             <w:r>
-              <w:instrText>PAGEREF _Toc1549151215 \h</w:instrText>
-            </w:r>
-            <w:r>
+              <w:rPr>
+                <w:noProof/>
+                <w:webHidden/>
+              </w:rPr>
+              <w:instrText xml:space="preserve"> PAGEREF _Toc114316895 \h </w:instrText>
+            </w:r>
+            <w:r>
+              <w:rPr>
+                <w:noProof/>
+                <w:webHidden/>
+              </w:rPr>
+            </w:r>
+            <w:r>
+              <w:rPr>
+                <w:noProof/>
+                <w:webHidden/>
+              </w:rPr>
               <w:fldChar w:fldCharType="separate"/>
             </w:r>
             <w:r>
               <w:rPr>
-                <w:rStyle w:val="Hyperlink"/>
-              </w:rPr>
-              <w:t>6</w:t>
-            </w:r>
-            <w:r>
+                <w:noProof/>
+                <w:webHidden/>
+              </w:rPr>
+              <w:t>7</w:t>
+            </w:r>
+            <w:r>
+              <w:rPr>
+                <w:noProof/>
+                <w:webHidden/>
+              </w:rPr>
               <w:fldChar w:fldCharType="end"/>
             </w:r>
           </w:hyperlink>
@@ -1892,38 +2522,68 @@
           <w:pPr>
             <w:pStyle w:val="TOC3"/>
             <w:tabs>
-              <w:tab w:val="right" w:leader="dot" w:pos="9360"/>
+              <w:tab w:val="right" w:leader="dot" w:pos="9350"/>
             </w:tabs>
             <w:rPr>
+              <w:rFonts w:eastAsiaTheme="minorEastAsia"/>
               <w:noProof/>
+              <w:lang w:val="en-GB" w:eastAsia="en-GB"/>
             </w:rPr>
           </w:pPr>
-          <w:hyperlink w:anchor="_Toc1515446812">
+          <w:hyperlink w:anchor="_Toc114316896" w:history="1">
             <w:r>
               <w:rPr>
                 <w:rStyle w:val="Hyperlink"/>
+                <w:noProof/>
               </w:rPr>
               <w:t>Storage</w:t>
             </w:r>
             <w:r>
+              <w:rPr>
+                <w:noProof/>
+                <w:webHidden/>
+              </w:rPr>
               <w:tab/>
             </w:r>
             <w:r>
+              <w:rPr>
+                <w:noProof/>
+                <w:webHidden/>
+              </w:rPr>
               <w:fldChar w:fldCharType="begin"/>
             </w:r>
             <w:r>
-              <w:instrText>PAGEREF _Toc1515446812 \h</w:instrText>
-            </w:r>
-            <w:r>
+              <w:rPr>
+                <w:noProof/>
+                <w:webHidden/>
+              </w:rPr>
+              <w:instrText xml:space="preserve"> PAGEREF _Toc114316896 \h </w:instrText>
+            </w:r>
+            <w:r>
+              <w:rPr>
+                <w:noProof/>
+                <w:webHidden/>
+              </w:rPr>
+            </w:r>
+            <w:r>
+              <w:rPr>
+                <w:noProof/>
+                <w:webHidden/>
+              </w:rPr>
               <w:fldChar w:fldCharType="separate"/>
             </w:r>
             <w:r>
               <w:rPr>
-                <w:rStyle w:val="Hyperlink"/>
-              </w:rPr>
-              <w:t>6</w:t>
-            </w:r>
-            <w:r>
+                <w:noProof/>
+                <w:webHidden/>
+              </w:rPr>
+              <w:t>7</w:t>
+            </w:r>
+            <w:r>
+              <w:rPr>
+                <w:noProof/>
+                <w:webHidden/>
+              </w:rPr>
               <w:fldChar w:fldCharType="end"/>
             </w:r>
           </w:hyperlink>
@@ -1932,38 +2592,68 @@
           <w:pPr>
             <w:pStyle w:val="TOC3"/>
             <w:tabs>
-              <w:tab w:val="right" w:leader="dot" w:pos="9360"/>
+              <w:tab w:val="right" w:leader="dot" w:pos="9350"/>
             </w:tabs>
             <w:rPr>
+              <w:rFonts w:eastAsiaTheme="minorEastAsia"/>
               <w:noProof/>
+              <w:lang w:val="en-GB" w:eastAsia="en-GB"/>
             </w:rPr>
           </w:pPr>
-          <w:hyperlink w:anchor="_Toc1608284421">
+          <w:hyperlink w:anchor="_Toc114316897" w:history="1">
             <w:r>
               <w:rPr>
                 <w:rStyle w:val="Hyperlink"/>
+                <w:noProof/>
               </w:rPr>
               <w:t>New technologies</w:t>
             </w:r>
             <w:r>
+              <w:rPr>
+                <w:noProof/>
+                <w:webHidden/>
+              </w:rPr>
               <w:tab/>
             </w:r>
             <w:r>
+              <w:rPr>
+                <w:noProof/>
+                <w:webHidden/>
+              </w:rPr>
               <w:fldChar w:fldCharType="begin"/>
             </w:r>
             <w:r>
-              <w:instrText>PAGEREF _Toc1608284421 \h</w:instrText>
-            </w:r>
-            <w:r>
+              <w:rPr>
+                <w:noProof/>
+                <w:webHidden/>
+              </w:rPr>
+              <w:instrText xml:space="preserve"> PAGEREF _Toc114316897 \h </w:instrText>
+            </w:r>
+            <w:r>
+              <w:rPr>
+                <w:noProof/>
+                <w:webHidden/>
+              </w:rPr>
+            </w:r>
+            <w:r>
+              <w:rPr>
+                <w:noProof/>
+                <w:webHidden/>
+              </w:rPr>
               <w:fldChar w:fldCharType="separate"/>
             </w:r>
             <w:r>
               <w:rPr>
-                <w:rStyle w:val="Hyperlink"/>
-              </w:rPr>
-              <w:t>6</w:t>
-            </w:r>
-            <w:r>
+                <w:noProof/>
+                <w:webHidden/>
+              </w:rPr>
+              <w:t>7</w:t>
+            </w:r>
+            <w:r>
+              <w:rPr>
+                <w:noProof/>
+                <w:webHidden/>
+              </w:rPr>
               <w:fldChar w:fldCharType="end"/>
             </w:r>
           </w:hyperlink>
@@ -1972,38 +2662,68 @@
           <w:pPr>
             <w:pStyle w:val="TOC2"/>
             <w:tabs>
-              <w:tab w:val="right" w:leader="dot" w:pos="9360"/>
+              <w:tab w:val="right" w:leader="dot" w:pos="9350"/>
             </w:tabs>
             <w:rPr>
+              <w:rFonts w:eastAsiaTheme="minorEastAsia"/>
               <w:noProof/>
+              <w:lang w:val="en-GB" w:eastAsia="en-GB"/>
             </w:rPr>
           </w:pPr>
-          <w:hyperlink w:anchor="_Toc1662626055">
+          <w:hyperlink w:anchor="_Toc114316898" w:history="1">
             <w:r>
               <w:rPr>
                 <w:rStyle w:val="Hyperlink"/>
+                <w:noProof/>
               </w:rPr>
               <w:t>Software options and their effect on development</w:t>
             </w:r>
             <w:r>
+              <w:rPr>
+                <w:noProof/>
+                <w:webHidden/>
+              </w:rPr>
               <w:tab/>
             </w:r>
             <w:r>
+              <w:rPr>
+                <w:noProof/>
+                <w:webHidden/>
+              </w:rPr>
               <w:fldChar w:fldCharType="begin"/>
             </w:r>
             <w:r>
-              <w:instrText>PAGEREF _Toc1662626055 \h</w:instrText>
-            </w:r>
-            <w:r>
+              <w:rPr>
+                <w:noProof/>
+                <w:webHidden/>
+              </w:rPr>
+              <w:instrText xml:space="preserve"> PAGEREF _Toc114316898 \h </w:instrText>
+            </w:r>
+            <w:r>
+              <w:rPr>
+                <w:noProof/>
+                <w:webHidden/>
+              </w:rPr>
+            </w:r>
+            <w:r>
+              <w:rPr>
+                <w:noProof/>
+                <w:webHidden/>
+              </w:rPr>
               <w:fldChar w:fldCharType="separate"/>
             </w:r>
             <w:r>
               <w:rPr>
-                <w:rStyle w:val="Hyperlink"/>
-              </w:rPr>
-              <w:t>6</w:t>
-            </w:r>
-            <w:r>
+                <w:noProof/>
+                <w:webHidden/>
+              </w:rPr>
+              <w:t>7</w:t>
+            </w:r>
+            <w:r>
+              <w:rPr>
+                <w:noProof/>
+                <w:webHidden/>
+              </w:rPr>
               <w:fldChar w:fldCharType="end"/>
             </w:r>
           </w:hyperlink>
@@ -2012,38 +2732,68 @@
           <w:pPr>
             <w:pStyle w:val="TOC3"/>
             <w:tabs>
-              <w:tab w:val="right" w:leader="dot" w:pos="9360"/>
+              <w:tab w:val="right" w:leader="dot" w:pos="9350"/>
             </w:tabs>
             <w:rPr>
+              <w:rFonts w:eastAsiaTheme="minorEastAsia"/>
               <w:noProof/>
+              <w:lang w:val="en-GB" w:eastAsia="en-GB"/>
             </w:rPr>
           </w:pPr>
-          <w:hyperlink w:anchor="_Toc1706995056">
+          <w:hyperlink w:anchor="_Toc114316899" w:history="1">
             <w:r>
               <w:rPr>
                 <w:rStyle w:val="Hyperlink"/>
+                <w:noProof/>
               </w:rPr>
               <w:t>Operating system</w:t>
             </w:r>
             <w:r>
+              <w:rPr>
+                <w:noProof/>
+                <w:webHidden/>
+              </w:rPr>
               <w:tab/>
             </w:r>
             <w:r>
+              <w:rPr>
+                <w:noProof/>
+                <w:webHidden/>
+              </w:rPr>
               <w:fldChar w:fldCharType="begin"/>
             </w:r>
             <w:r>
-              <w:instrText>PAGEREF _Toc1706995056 \h</w:instrText>
-            </w:r>
-            <w:r>
+              <w:rPr>
+                <w:noProof/>
+                <w:webHidden/>
+              </w:rPr>
+              <w:instrText xml:space="preserve"> PAGEREF _Toc114316899 \h </w:instrText>
+            </w:r>
+            <w:r>
+              <w:rPr>
+                <w:noProof/>
+                <w:webHidden/>
+              </w:rPr>
+            </w:r>
+            <w:r>
+              <w:rPr>
+                <w:noProof/>
+                <w:webHidden/>
+              </w:rPr>
               <w:fldChar w:fldCharType="separate"/>
             </w:r>
             <w:r>
               <w:rPr>
-                <w:rStyle w:val="Hyperlink"/>
-              </w:rPr>
-              <w:t>6</w:t>
-            </w:r>
-            <w:r>
+                <w:noProof/>
+                <w:webHidden/>
+              </w:rPr>
+              <w:t>7</w:t>
+            </w:r>
+            <w:r>
+              <w:rPr>
+                <w:noProof/>
+                <w:webHidden/>
+              </w:rPr>
               <w:fldChar w:fldCharType="end"/>
             </w:r>
           </w:hyperlink>
@@ -2052,38 +2802,68 @@
           <w:pPr>
             <w:pStyle w:val="TOC3"/>
             <w:tabs>
-              <w:tab w:val="right" w:leader="dot" w:pos="9360"/>
+              <w:tab w:val="right" w:leader="dot" w:pos="9350"/>
             </w:tabs>
             <w:rPr>
+              <w:rFonts w:eastAsiaTheme="minorEastAsia"/>
               <w:noProof/>
+              <w:lang w:val="en-GB" w:eastAsia="en-GB"/>
             </w:rPr>
           </w:pPr>
-          <w:hyperlink w:anchor="_Toc942152933">
+          <w:hyperlink w:anchor="_Toc114316900" w:history="1">
             <w:r>
               <w:rPr>
                 <w:rStyle w:val="Hyperlink"/>
+                <w:noProof/>
               </w:rPr>
               <w:t>Programming languages</w:t>
             </w:r>
             <w:r>
+              <w:rPr>
+                <w:noProof/>
+                <w:webHidden/>
+              </w:rPr>
               <w:tab/>
             </w:r>
             <w:r>
+              <w:rPr>
+                <w:noProof/>
+                <w:webHidden/>
+              </w:rPr>
               <w:fldChar w:fldCharType="begin"/>
             </w:r>
             <w:r>
-              <w:instrText>PAGEREF _Toc942152933 \h</w:instrText>
-            </w:r>
-            <w:r>
+              <w:rPr>
+                <w:noProof/>
+                <w:webHidden/>
+              </w:rPr>
+              <w:instrText xml:space="preserve"> PAGEREF _Toc114316900 \h </w:instrText>
+            </w:r>
+            <w:r>
+              <w:rPr>
+                <w:noProof/>
+                <w:webHidden/>
+              </w:rPr>
+            </w:r>
+            <w:r>
+              <w:rPr>
+                <w:noProof/>
+                <w:webHidden/>
+              </w:rPr>
               <w:fldChar w:fldCharType="separate"/>
             </w:r>
             <w:r>
               <w:rPr>
-                <w:rStyle w:val="Hyperlink"/>
-              </w:rPr>
-              <w:t>6</w:t>
-            </w:r>
-            <w:r>
+                <w:noProof/>
+                <w:webHidden/>
+              </w:rPr>
+              <w:t>7</w:t>
+            </w:r>
+            <w:r>
+              <w:rPr>
+                <w:noProof/>
+                <w:webHidden/>
+              </w:rPr>
               <w:fldChar w:fldCharType="end"/>
             </w:r>
           </w:hyperlink>
@@ -2092,38 +2872,68 @@
           <w:pPr>
             <w:pStyle w:val="TOC3"/>
             <w:tabs>
-              <w:tab w:val="right" w:leader="dot" w:pos="9360"/>
+              <w:tab w:val="right" w:leader="dot" w:pos="9350"/>
             </w:tabs>
             <w:rPr>
+              <w:rFonts w:eastAsiaTheme="minorEastAsia"/>
               <w:noProof/>
+              <w:lang w:val="en-GB" w:eastAsia="en-GB"/>
             </w:rPr>
           </w:pPr>
-          <w:hyperlink w:anchor="_Toc582247982">
+          <w:hyperlink w:anchor="_Toc114316901" w:history="1">
             <w:r>
               <w:rPr>
                 <w:rStyle w:val="Hyperlink"/>
+                <w:noProof/>
               </w:rPr>
               <w:t>Device drivers</w:t>
             </w:r>
             <w:r>
+              <w:rPr>
+                <w:noProof/>
+                <w:webHidden/>
+              </w:rPr>
               <w:tab/>
             </w:r>
             <w:r>
+              <w:rPr>
+                <w:noProof/>
+                <w:webHidden/>
+              </w:rPr>
               <w:fldChar w:fldCharType="begin"/>
             </w:r>
             <w:r>
-              <w:instrText>PAGEREF _Toc582247982 \h</w:instrText>
-            </w:r>
-            <w:r>
+              <w:rPr>
+                <w:noProof/>
+                <w:webHidden/>
+              </w:rPr>
+              <w:instrText xml:space="preserve"> PAGEREF _Toc114316901 \h </w:instrText>
+            </w:r>
+            <w:r>
+              <w:rPr>
+                <w:noProof/>
+                <w:webHidden/>
+              </w:rPr>
+            </w:r>
+            <w:r>
+              <w:rPr>
+                <w:noProof/>
+                <w:webHidden/>
+              </w:rPr>
               <w:fldChar w:fldCharType="separate"/>
             </w:r>
             <w:r>
               <w:rPr>
-                <w:rStyle w:val="Hyperlink"/>
-              </w:rPr>
-              <w:t>6</w:t>
-            </w:r>
-            <w:r>
+                <w:noProof/>
+                <w:webHidden/>
+              </w:rPr>
+              <w:t>7</w:t>
+            </w:r>
+            <w:r>
+              <w:rPr>
+                <w:noProof/>
+                <w:webHidden/>
+              </w:rPr>
               <w:fldChar w:fldCharType="end"/>
             </w:r>
           </w:hyperlink>
@@ -2132,38 +2942,68 @@
           <w:pPr>
             <w:pStyle w:val="TOC3"/>
             <w:tabs>
-              <w:tab w:val="right" w:leader="dot" w:pos="9360"/>
+              <w:tab w:val="right" w:leader="dot" w:pos="9350"/>
             </w:tabs>
             <w:rPr>
+              <w:rFonts w:eastAsiaTheme="minorEastAsia"/>
               <w:noProof/>
+              <w:lang w:val="en-GB" w:eastAsia="en-GB"/>
             </w:rPr>
           </w:pPr>
-          <w:hyperlink w:anchor="_Toc746831705">
+          <w:hyperlink w:anchor="_Toc114316902" w:history="1">
             <w:r>
               <w:rPr>
                 <w:rStyle w:val="Hyperlink"/>
+                <w:noProof/>
               </w:rPr>
               <w:t>Graphic options</w:t>
             </w:r>
             <w:r>
+              <w:rPr>
+                <w:noProof/>
+                <w:webHidden/>
+              </w:rPr>
               <w:tab/>
             </w:r>
             <w:r>
+              <w:rPr>
+                <w:noProof/>
+                <w:webHidden/>
+              </w:rPr>
               <w:fldChar w:fldCharType="begin"/>
             </w:r>
             <w:r>
-              <w:instrText>PAGEREF _Toc746831705 \h</w:instrText>
-            </w:r>
-            <w:r>
+              <w:rPr>
+                <w:noProof/>
+                <w:webHidden/>
+              </w:rPr>
+              <w:instrText xml:space="preserve"> PAGEREF _Toc114316902 \h </w:instrText>
+            </w:r>
+            <w:r>
+              <w:rPr>
+                <w:noProof/>
+                <w:webHidden/>
+              </w:rPr>
+            </w:r>
+            <w:r>
+              <w:rPr>
+                <w:noProof/>
+                <w:webHidden/>
+              </w:rPr>
               <w:fldChar w:fldCharType="separate"/>
             </w:r>
             <w:r>
               <w:rPr>
-                <w:rStyle w:val="Hyperlink"/>
-              </w:rPr>
-              <w:t>6</w:t>
-            </w:r>
-            <w:r>
+                <w:noProof/>
+                <w:webHidden/>
+              </w:rPr>
+              <w:t>7</w:t>
+            </w:r>
+            <w:r>
+              <w:rPr>
+                <w:noProof/>
+                <w:webHidden/>
+              </w:rPr>
               <w:fldChar w:fldCharType="end"/>
             </w:r>
           </w:hyperlink>
@@ -2172,38 +3012,68 @@
           <w:pPr>
             <w:pStyle w:val="TOC3"/>
             <w:tabs>
-              <w:tab w:val="right" w:leader="dot" w:pos="9360"/>
+              <w:tab w:val="right" w:leader="dot" w:pos="9350"/>
             </w:tabs>
             <w:rPr>
+              <w:rFonts w:eastAsiaTheme="minorEastAsia"/>
               <w:noProof/>
+              <w:lang w:val="en-GB" w:eastAsia="en-GB"/>
             </w:rPr>
           </w:pPr>
-          <w:hyperlink w:anchor="_Toc1489412064">
+          <w:hyperlink w:anchor="_Toc114316903" w:history="1">
             <w:r>
               <w:rPr>
                 <w:rStyle w:val="Hyperlink"/>
+                <w:noProof/>
               </w:rPr>
               <w:t>Audio options</w:t>
             </w:r>
             <w:r>
+              <w:rPr>
+                <w:noProof/>
+                <w:webHidden/>
+              </w:rPr>
               <w:tab/>
             </w:r>
             <w:r>
+              <w:rPr>
+                <w:noProof/>
+                <w:webHidden/>
+              </w:rPr>
               <w:fldChar w:fldCharType="begin"/>
             </w:r>
             <w:r>
-              <w:instrText>PAGEREF _Toc1489412064 \h</w:instrText>
-            </w:r>
-            <w:r>
+              <w:rPr>
+                <w:noProof/>
+                <w:webHidden/>
+              </w:rPr>
+              <w:instrText xml:space="preserve"> PAGEREF _Toc114316903 \h </w:instrText>
+            </w:r>
+            <w:r>
+              <w:rPr>
+                <w:noProof/>
+                <w:webHidden/>
+              </w:rPr>
+            </w:r>
+            <w:r>
+              <w:rPr>
+                <w:noProof/>
+                <w:webHidden/>
+              </w:rPr>
               <w:fldChar w:fldCharType="separate"/>
             </w:r>
             <w:r>
               <w:rPr>
-                <w:rStyle w:val="Hyperlink"/>
-              </w:rPr>
-              <w:t>6</w:t>
-            </w:r>
-            <w:r>
+                <w:noProof/>
+                <w:webHidden/>
+              </w:rPr>
+              <w:t>7</w:t>
+            </w:r>
+            <w:r>
+              <w:rPr>
+                <w:noProof/>
+                <w:webHidden/>
+              </w:rPr>
               <w:fldChar w:fldCharType="end"/>
             </w:r>
           </w:hyperlink>
@@ -2212,38 +3082,68 @@
           <w:pPr>
             <w:pStyle w:val="TOC2"/>
             <w:tabs>
-              <w:tab w:val="right" w:leader="dot" w:pos="9360"/>
+              <w:tab w:val="right" w:leader="dot" w:pos="9350"/>
             </w:tabs>
             <w:rPr>
+              <w:rFonts w:eastAsiaTheme="minorEastAsia"/>
               <w:noProof/>
+              <w:lang w:val="en-GB" w:eastAsia="en-GB"/>
             </w:rPr>
           </w:pPr>
-          <w:hyperlink w:anchor="_Toc1112419356">
+          <w:hyperlink w:anchor="_Toc114316904" w:history="1">
             <w:r>
               <w:rPr>
                 <w:rStyle w:val="Hyperlink"/>
+                <w:noProof/>
               </w:rPr>
               <w:t>Use of game engines and how they aid computer game development</w:t>
             </w:r>
             <w:r>
+              <w:rPr>
+                <w:noProof/>
+                <w:webHidden/>
+              </w:rPr>
               <w:tab/>
             </w:r>
             <w:r>
+              <w:rPr>
+                <w:noProof/>
+                <w:webHidden/>
+              </w:rPr>
               <w:fldChar w:fldCharType="begin"/>
             </w:r>
             <w:r>
-              <w:instrText>PAGEREF _Toc1112419356 \h</w:instrText>
-            </w:r>
-            <w:r>
+              <w:rPr>
+                <w:noProof/>
+                <w:webHidden/>
+              </w:rPr>
+              <w:instrText xml:space="preserve"> PAGEREF _Toc114316904 \h </w:instrText>
+            </w:r>
+            <w:r>
+              <w:rPr>
+                <w:noProof/>
+                <w:webHidden/>
+              </w:rPr>
+            </w:r>
+            <w:r>
+              <w:rPr>
+                <w:noProof/>
+                <w:webHidden/>
+              </w:rPr>
               <w:fldChar w:fldCharType="separate"/>
             </w:r>
             <w:r>
               <w:rPr>
-                <w:rStyle w:val="Hyperlink"/>
-              </w:rPr>
-              <w:t>6</w:t>
-            </w:r>
-            <w:r>
+                <w:noProof/>
+                <w:webHidden/>
+              </w:rPr>
+              <w:t>7</w:t>
+            </w:r>
+            <w:r>
+              <w:rPr>
+                <w:noProof/>
+                <w:webHidden/>
+              </w:rPr>
               <w:fldChar w:fldCharType="end"/>
             </w:r>
           </w:hyperlink>
@@ -2252,38 +3152,68 @@
           <w:pPr>
             <w:pStyle w:val="TOC3"/>
             <w:tabs>
-              <w:tab w:val="right" w:leader="dot" w:pos="9360"/>
+              <w:tab w:val="right" w:leader="dot" w:pos="9350"/>
             </w:tabs>
             <w:rPr>
+              <w:rFonts w:eastAsiaTheme="minorEastAsia"/>
               <w:noProof/>
+              <w:lang w:val="en-GB" w:eastAsia="en-GB"/>
             </w:rPr>
           </w:pPr>
-          <w:hyperlink w:anchor="_Toc293237871">
+          <w:hyperlink w:anchor="_Toc114316905" w:history="1">
             <w:r>
               <w:rPr>
                 <w:rStyle w:val="Hyperlink"/>
+                <w:noProof/>
               </w:rPr>
               <w:t>Rendering engines</w:t>
             </w:r>
             <w:r>
+              <w:rPr>
+                <w:noProof/>
+                <w:webHidden/>
+              </w:rPr>
               <w:tab/>
             </w:r>
             <w:r>
+              <w:rPr>
+                <w:noProof/>
+                <w:webHidden/>
+              </w:rPr>
               <w:fldChar w:fldCharType="begin"/>
             </w:r>
             <w:r>
-              <w:instrText>PAGEREF _Toc293237871 \h</w:instrText>
-            </w:r>
-            <w:r>
+              <w:rPr>
+                <w:noProof/>
+                <w:webHidden/>
+              </w:rPr>
+              <w:instrText xml:space="preserve"> PAGEREF _Toc114316905 \h </w:instrText>
+            </w:r>
+            <w:r>
+              <w:rPr>
+                <w:noProof/>
+                <w:webHidden/>
+              </w:rPr>
+            </w:r>
+            <w:r>
+              <w:rPr>
+                <w:noProof/>
+                <w:webHidden/>
+              </w:rPr>
               <w:fldChar w:fldCharType="separate"/>
             </w:r>
             <w:r>
               <w:rPr>
-                <w:rStyle w:val="Hyperlink"/>
-              </w:rPr>
-              <w:t>6</w:t>
-            </w:r>
-            <w:r>
+                <w:noProof/>
+                <w:webHidden/>
+              </w:rPr>
+              <w:t>7</w:t>
+            </w:r>
+            <w:r>
+              <w:rPr>
+                <w:noProof/>
+                <w:webHidden/>
+              </w:rPr>
               <w:fldChar w:fldCharType="end"/>
             </w:r>
           </w:hyperlink>
@@ -2292,38 +3222,68 @@
           <w:pPr>
             <w:pStyle w:val="TOC3"/>
             <w:tabs>
-              <w:tab w:val="right" w:leader="dot" w:pos="9360"/>
+              <w:tab w:val="right" w:leader="dot" w:pos="9350"/>
             </w:tabs>
             <w:rPr>
+              <w:rFonts w:eastAsiaTheme="minorEastAsia"/>
               <w:noProof/>
+              <w:lang w:val="en-GB" w:eastAsia="en-GB"/>
             </w:rPr>
           </w:pPr>
-          <w:hyperlink w:anchor="_Toc285581366">
+          <w:hyperlink w:anchor="_Toc114316906" w:history="1">
             <w:r>
               <w:rPr>
                 <w:rStyle w:val="Hyperlink"/>
+                <w:noProof/>
               </w:rPr>
               <w:t>Physics engines</w:t>
             </w:r>
             <w:r>
+              <w:rPr>
+                <w:noProof/>
+                <w:webHidden/>
+              </w:rPr>
               <w:tab/>
             </w:r>
             <w:r>
+              <w:rPr>
+                <w:noProof/>
+                <w:webHidden/>
+              </w:rPr>
               <w:fldChar w:fldCharType="begin"/>
             </w:r>
             <w:r>
-              <w:instrText>PAGEREF _Toc285581366 \h</w:instrText>
-            </w:r>
-            <w:r>
+              <w:rPr>
+                <w:noProof/>
+                <w:webHidden/>
+              </w:rPr>
+              <w:instrText xml:space="preserve"> PAGEREF _Toc114316906 \h </w:instrText>
+            </w:r>
+            <w:r>
+              <w:rPr>
+                <w:noProof/>
+                <w:webHidden/>
+              </w:rPr>
+            </w:r>
+            <w:r>
+              <w:rPr>
+                <w:noProof/>
+                <w:webHidden/>
+              </w:rPr>
               <w:fldChar w:fldCharType="separate"/>
             </w:r>
             <w:r>
               <w:rPr>
-                <w:rStyle w:val="Hyperlink"/>
-              </w:rPr>
-              <w:t>6</w:t>
-            </w:r>
-            <w:r>
+                <w:noProof/>
+                <w:webHidden/>
+              </w:rPr>
+              <w:t>7</w:t>
+            </w:r>
+            <w:r>
+              <w:rPr>
+                <w:noProof/>
+                <w:webHidden/>
+              </w:rPr>
               <w:fldChar w:fldCharType="end"/>
             </w:r>
           </w:hyperlink>
@@ -2332,38 +3292,68 @@
           <w:pPr>
             <w:pStyle w:val="TOC3"/>
             <w:tabs>
-              <w:tab w:val="right" w:leader="dot" w:pos="9360"/>
+              <w:tab w:val="right" w:leader="dot" w:pos="9350"/>
             </w:tabs>
             <w:rPr>
+              <w:rFonts w:eastAsiaTheme="minorEastAsia"/>
               <w:noProof/>
+              <w:lang w:val="en-GB" w:eastAsia="en-GB"/>
             </w:rPr>
           </w:pPr>
-          <w:hyperlink w:anchor="_Toc1260762508">
+          <w:hyperlink w:anchor="_Toc114316907" w:history="1">
             <w:r>
               <w:rPr>
                 <w:rStyle w:val="Hyperlink"/>
+                <w:noProof/>
               </w:rPr>
               <w:t>Collision detection</w:t>
             </w:r>
             <w:r>
+              <w:rPr>
+                <w:noProof/>
+                <w:webHidden/>
+              </w:rPr>
               <w:tab/>
             </w:r>
             <w:r>
+              <w:rPr>
+                <w:noProof/>
+                <w:webHidden/>
+              </w:rPr>
               <w:fldChar w:fldCharType="begin"/>
             </w:r>
             <w:r>
-              <w:instrText>PAGEREF _Toc1260762508 \h</w:instrText>
-            </w:r>
-            <w:r>
+              <w:rPr>
+                <w:noProof/>
+                <w:webHidden/>
+              </w:rPr>
+              <w:instrText xml:space="preserve"> PAGEREF _Toc114316907 \h </w:instrText>
+            </w:r>
+            <w:r>
+              <w:rPr>
+                <w:noProof/>
+                <w:webHidden/>
+              </w:rPr>
+            </w:r>
+            <w:r>
+              <w:rPr>
+                <w:noProof/>
+                <w:webHidden/>
+              </w:rPr>
               <w:fldChar w:fldCharType="separate"/>
             </w:r>
             <w:r>
               <w:rPr>
-                <w:rStyle w:val="Hyperlink"/>
-              </w:rPr>
-              <w:t>6</w:t>
-            </w:r>
-            <w:r>
+                <w:noProof/>
+                <w:webHidden/>
+              </w:rPr>
+              <w:t>7</w:t>
+            </w:r>
+            <w:r>
+              <w:rPr>
+                <w:noProof/>
+                <w:webHidden/>
+              </w:rPr>
               <w:fldChar w:fldCharType="end"/>
             </w:r>
           </w:hyperlink>
@@ -2372,38 +3362,68 @@
           <w:pPr>
             <w:pStyle w:val="TOC3"/>
             <w:tabs>
-              <w:tab w:val="right" w:leader="dot" w:pos="9360"/>
+              <w:tab w:val="right" w:leader="dot" w:pos="9350"/>
             </w:tabs>
             <w:rPr>
+              <w:rFonts w:eastAsiaTheme="minorEastAsia"/>
               <w:noProof/>
+              <w:lang w:val="en-GB" w:eastAsia="en-GB"/>
             </w:rPr>
           </w:pPr>
-          <w:hyperlink w:anchor="_Toc1346819188">
+          <w:hyperlink w:anchor="_Toc114316908" w:history="1">
             <w:r>
               <w:rPr>
                 <w:rStyle w:val="Hyperlink"/>
+                <w:noProof/>
               </w:rPr>
               <w:t>Scripting</w:t>
             </w:r>
             <w:r>
+              <w:rPr>
+                <w:noProof/>
+                <w:webHidden/>
+              </w:rPr>
               <w:tab/>
             </w:r>
             <w:r>
+              <w:rPr>
+                <w:noProof/>
+                <w:webHidden/>
+              </w:rPr>
               <w:fldChar w:fldCharType="begin"/>
             </w:r>
             <w:r>
-              <w:instrText>PAGEREF _Toc1346819188 \h</w:instrText>
-            </w:r>
-            <w:r>
+              <w:rPr>
+                <w:noProof/>
+                <w:webHidden/>
+              </w:rPr>
+              <w:instrText xml:space="preserve"> PAGEREF _Toc114316908 \h </w:instrText>
+            </w:r>
+            <w:r>
+              <w:rPr>
+                <w:noProof/>
+                <w:webHidden/>
+              </w:rPr>
+            </w:r>
+            <w:r>
+              <w:rPr>
+                <w:noProof/>
+                <w:webHidden/>
+              </w:rPr>
               <w:fldChar w:fldCharType="separate"/>
             </w:r>
             <w:r>
               <w:rPr>
-                <w:rStyle w:val="Hyperlink"/>
-              </w:rPr>
-              <w:t>6</w:t>
-            </w:r>
-            <w:r>
+                <w:noProof/>
+                <w:webHidden/>
+              </w:rPr>
+              <w:t>7</w:t>
+            </w:r>
+            <w:r>
+              <w:rPr>
+                <w:noProof/>
+                <w:webHidden/>
+              </w:rPr>
               <w:fldChar w:fldCharType="end"/>
             </w:r>
           </w:hyperlink>
@@ -2412,38 +3432,68 @@
           <w:pPr>
             <w:pStyle w:val="TOC3"/>
             <w:tabs>
-              <w:tab w:val="right" w:leader="dot" w:pos="9360"/>
+              <w:tab w:val="right" w:leader="dot" w:pos="9350"/>
             </w:tabs>
             <w:rPr>
+              <w:rFonts w:eastAsiaTheme="minorEastAsia"/>
               <w:noProof/>
+              <w:lang w:val="en-GB" w:eastAsia="en-GB"/>
             </w:rPr>
           </w:pPr>
-          <w:hyperlink w:anchor="_Toc777670088">
+          <w:hyperlink w:anchor="_Toc114316909" w:history="1">
             <w:r>
               <w:rPr>
                 <w:rStyle w:val="Hyperlink"/>
+                <w:noProof/>
               </w:rPr>
               <w:t>Animation</w:t>
             </w:r>
             <w:r>
+              <w:rPr>
+                <w:noProof/>
+                <w:webHidden/>
+              </w:rPr>
               <w:tab/>
             </w:r>
             <w:r>
+              <w:rPr>
+                <w:noProof/>
+                <w:webHidden/>
+              </w:rPr>
               <w:fldChar w:fldCharType="begin"/>
             </w:r>
             <w:r>
-              <w:instrText>PAGEREF _Toc777670088 \h</w:instrText>
-            </w:r>
-            <w:r>
+              <w:rPr>
+                <w:noProof/>
+                <w:webHidden/>
+              </w:rPr>
+              <w:instrText xml:space="preserve"> PAGEREF _Toc114316909 \h </w:instrText>
+            </w:r>
+            <w:r>
+              <w:rPr>
+                <w:noProof/>
+                <w:webHidden/>
+              </w:rPr>
+            </w:r>
+            <w:r>
+              <w:rPr>
+                <w:noProof/>
+                <w:webHidden/>
+              </w:rPr>
               <w:fldChar w:fldCharType="separate"/>
             </w:r>
             <w:r>
               <w:rPr>
-                <w:rStyle w:val="Hyperlink"/>
-              </w:rPr>
-              <w:t>6</w:t>
-            </w:r>
-            <w:r>
+                <w:noProof/>
+                <w:webHidden/>
+              </w:rPr>
+              <w:t>7</w:t>
+            </w:r>
+            <w:r>
+              <w:rPr>
+                <w:noProof/>
+                <w:webHidden/>
+              </w:rPr>
               <w:fldChar w:fldCharType="end"/>
             </w:r>
           </w:hyperlink>
@@ -2452,38 +3502,68 @@
           <w:pPr>
             <w:pStyle w:val="TOC1"/>
             <w:tabs>
-              <w:tab w:val="right" w:leader="dot" w:pos="9360"/>
+              <w:tab w:val="right" w:leader="dot" w:pos="9350"/>
             </w:tabs>
             <w:rPr>
+              <w:rFonts w:eastAsiaTheme="minorEastAsia"/>
               <w:noProof/>
+              <w:lang w:val="en-GB" w:eastAsia="en-GB"/>
             </w:rPr>
           </w:pPr>
-          <w:hyperlink w:anchor="_Toc161088894">
+          <w:hyperlink w:anchor="_Toc114316910" w:history="1">
             <w:r>
               <w:rPr>
                 <w:rStyle w:val="Hyperlink"/>
+                <w:noProof/>
               </w:rPr>
               <w:t>Comparison on how current and emerging technologies computer game development</w:t>
             </w:r>
             <w:r>
+              <w:rPr>
+                <w:noProof/>
+                <w:webHidden/>
+              </w:rPr>
               <w:tab/>
             </w:r>
             <w:r>
+              <w:rPr>
+                <w:noProof/>
+                <w:webHidden/>
+              </w:rPr>
               <w:fldChar w:fldCharType="begin"/>
             </w:r>
             <w:r>
-              <w:instrText>PAGEREF _Toc161088894 \h</w:instrText>
-            </w:r>
-            <w:r>
+              <w:rPr>
+                <w:noProof/>
+                <w:webHidden/>
+              </w:rPr>
+              <w:instrText xml:space="preserve"> PAGEREF _Toc114316910 \h </w:instrText>
+            </w:r>
+            <w:r>
+              <w:rPr>
+                <w:noProof/>
+                <w:webHidden/>
+              </w:rPr>
+            </w:r>
+            <w:r>
+              <w:rPr>
+                <w:noProof/>
+                <w:webHidden/>
+              </w:rPr>
               <w:fldChar w:fldCharType="separate"/>
             </w:r>
             <w:r>
               <w:rPr>
-                <w:rStyle w:val="Hyperlink"/>
-              </w:rPr>
-              <w:t>6</w:t>
-            </w:r>
-            <w:r>
+                <w:noProof/>
+                <w:webHidden/>
+              </w:rPr>
+              <w:t>7</w:t>
+            </w:r>
+            <w:r>
+              <w:rPr>
+                <w:noProof/>
+                <w:webHidden/>
+              </w:rPr>
               <w:fldChar w:fldCharType="end"/>
             </w:r>
           </w:hyperlink>
@@ -2492,38 +3572,68 @@
           <w:pPr>
             <w:pStyle w:val="TOC1"/>
             <w:tabs>
-              <w:tab w:val="right" w:leader="dot" w:pos="9360"/>
+              <w:tab w:val="right" w:leader="dot" w:pos="9350"/>
             </w:tabs>
             <w:rPr>
+              <w:rFonts w:eastAsiaTheme="minorEastAsia"/>
               <w:noProof/>
+              <w:lang w:val="en-GB" w:eastAsia="en-GB"/>
             </w:rPr>
           </w:pPr>
-          <w:hyperlink w:anchor="_Toc1997124477">
+          <w:hyperlink w:anchor="_Toc114316911" w:history="1">
             <w:r>
               <w:rPr>
                 <w:rStyle w:val="Hyperlink"/>
+                <w:noProof/>
               </w:rPr>
               <w:t>Comparison on how different technologies impact the game industry and requirements and expectations</w:t>
             </w:r>
             <w:r>
+              <w:rPr>
+                <w:noProof/>
+                <w:webHidden/>
+              </w:rPr>
               <w:tab/>
             </w:r>
             <w:r>
+              <w:rPr>
+                <w:noProof/>
+                <w:webHidden/>
+              </w:rPr>
               <w:fldChar w:fldCharType="begin"/>
             </w:r>
             <w:r>
-              <w:instrText>PAGEREF _Toc1997124477 \h</w:instrText>
-            </w:r>
-            <w:r>
+              <w:rPr>
+                <w:noProof/>
+                <w:webHidden/>
+              </w:rPr>
+              <w:instrText xml:space="preserve"> PAGEREF _Toc114316911 \h </w:instrText>
+            </w:r>
+            <w:r>
+              <w:rPr>
+                <w:noProof/>
+                <w:webHidden/>
+              </w:rPr>
+            </w:r>
+            <w:r>
+              <w:rPr>
+                <w:noProof/>
+                <w:webHidden/>
+              </w:rPr>
               <w:fldChar w:fldCharType="separate"/>
             </w:r>
             <w:r>
               <w:rPr>
-                <w:rStyle w:val="Hyperlink"/>
-              </w:rPr>
-              <w:t>6</w:t>
-            </w:r>
-            <w:r>
+                <w:noProof/>
+                <w:webHidden/>
+              </w:rPr>
+              <w:t>7</w:t>
+            </w:r>
+            <w:r>
+              <w:rPr>
+                <w:noProof/>
+                <w:webHidden/>
+              </w:rPr>
               <w:fldChar w:fldCharType="end"/>
             </w:r>
           </w:hyperlink>
@@ -2532,38 +3642,68 @@
           <w:pPr>
             <w:pStyle w:val="TOC1"/>
             <w:tabs>
-              <w:tab w:val="right" w:leader="dot" w:pos="9360"/>
+              <w:tab w:val="right" w:leader="dot" w:pos="9350"/>
             </w:tabs>
             <w:rPr>
+              <w:rFonts w:eastAsiaTheme="minorEastAsia"/>
               <w:noProof/>
+              <w:lang w:val="en-GB" w:eastAsia="en-GB"/>
             </w:rPr>
           </w:pPr>
-          <w:hyperlink w:anchor="_Toc1067734280">
+          <w:hyperlink w:anchor="_Toc114316912" w:history="1">
             <w:r>
               <w:rPr>
                 <w:rStyle w:val="Hyperlink"/>
+                <w:noProof/>
               </w:rPr>
               <w:t>How current technologies are impacting game development and design</w:t>
             </w:r>
             <w:r>
+              <w:rPr>
+                <w:noProof/>
+                <w:webHidden/>
+              </w:rPr>
               <w:tab/>
             </w:r>
             <w:r>
+              <w:rPr>
+                <w:noProof/>
+                <w:webHidden/>
+              </w:rPr>
               <w:fldChar w:fldCharType="begin"/>
             </w:r>
             <w:r>
-              <w:instrText>PAGEREF _Toc1067734280 \h</w:instrText>
-            </w:r>
-            <w:r>
+              <w:rPr>
+                <w:noProof/>
+                <w:webHidden/>
+              </w:rPr>
+              <w:instrText xml:space="preserve"> PAGEREF _Toc114316912 \h </w:instrText>
+            </w:r>
+            <w:r>
+              <w:rPr>
+                <w:noProof/>
+                <w:webHidden/>
+              </w:rPr>
+            </w:r>
+            <w:r>
+              <w:rPr>
+                <w:noProof/>
+                <w:webHidden/>
+              </w:rPr>
               <w:fldChar w:fldCharType="separate"/>
             </w:r>
             <w:r>
               <w:rPr>
-                <w:rStyle w:val="Hyperlink"/>
+                <w:noProof/>
+                <w:webHidden/>
               </w:rPr>
               <w:t>7</w:t>
             </w:r>
             <w:r>
+              <w:rPr>
+                <w:noProof/>
+                <w:webHidden/>
+              </w:rPr>
               <w:fldChar w:fldCharType="end"/>
             </w:r>
           </w:hyperlink>
@@ -2572,38 +3712,68 @@
           <w:pPr>
             <w:pStyle w:val="TOC2"/>
             <w:tabs>
-              <w:tab w:val="right" w:leader="dot" w:pos="9360"/>
+              <w:tab w:val="right" w:leader="dot" w:pos="9350"/>
             </w:tabs>
             <w:rPr>
+              <w:rFonts w:eastAsiaTheme="minorEastAsia"/>
               <w:noProof/>
+              <w:lang w:val="en-GB" w:eastAsia="en-GB"/>
             </w:rPr>
           </w:pPr>
-          <w:hyperlink w:anchor="_Toc367960680">
+          <w:hyperlink w:anchor="_Toc114316913" w:history="1">
             <w:r>
               <w:rPr>
                 <w:rStyle w:val="Hyperlink"/>
+                <w:noProof/>
               </w:rPr>
               <w:t>How emerging technologies impact game development</w:t>
             </w:r>
             <w:r>
+              <w:rPr>
+                <w:noProof/>
+                <w:webHidden/>
+              </w:rPr>
               <w:tab/>
             </w:r>
             <w:r>
+              <w:rPr>
+                <w:noProof/>
+                <w:webHidden/>
+              </w:rPr>
               <w:fldChar w:fldCharType="begin"/>
             </w:r>
             <w:r>
-              <w:instrText>PAGEREF _Toc367960680 \h</w:instrText>
-            </w:r>
-            <w:r>
+              <w:rPr>
+                <w:noProof/>
+                <w:webHidden/>
+              </w:rPr>
+              <w:instrText xml:space="preserve"> PAGEREF _Toc114316913 \h </w:instrText>
+            </w:r>
+            <w:r>
+              <w:rPr>
+                <w:noProof/>
+                <w:webHidden/>
+              </w:rPr>
+            </w:r>
+            <w:r>
+              <w:rPr>
+                <w:noProof/>
+                <w:webHidden/>
+              </w:rPr>
               <w:fldChar w:fldCharType="separate"/>
             </w:r>
             <w:r>
               <w:rPr>
-                <w:rStyle w:val="Hyperlink"/>
+                <w:noProof/>
+                <w:webHidden/>
               </w:rPr>
               <w:t>7</w:t>
             </w:r>
             <w:r>
+              <w:rPr>
+                <w:noProof/>
+                <w:webHidden/>
+              </w:rPr>
               <w:fldChar w:fldCharType="end"/>
             </w:r>
           </w:hyperlink>
@@ -2612,38 +3782,68 @@
           <w:pPr>
             <w:pStyle w:val="TOC2"/>
             <w:tabs>
-              <w:tab w:val="right" w:leader="dot" w:pos="9360"/>
+              <w:tab w:val="right" w:leader="dot" w:pos="9350"/>
             </w:tabs>
             <w:rPr>
+              <w:rFonts w:eastAsiaTheme="minorEastAsia"/>
               <w:noProof/>
+              <w:lang w:val="en-GB" w:eastAsia="en-GB"/>
             </w:rPr>
           </w:pPr>
-          <w:hyperlink w:anchor="_Toc1776655851">
+          <w:hyperlink w:anchor="_Toc114316914" w:history="1">
             <w:r>
               <w:rPr>
                 <w:rStyle w:val="Hyperlink"/>
+                <w:noProof/>
               </w:rPr>
               <w:t>How games are developed to meet the requirements of users</w:t>
             </w:r>
             <w:r>
+              <w:rPr>
+                <w:noProof/>
+                <w:webHidden/>
+              </w:rPr>
               <w:tab/>
             </w:r>
             <w:r>
+              <w:rPr>
+                <w:noProof/>
+                <w:webHidden/>
+              </w:rPr>
               <w:fldChar w:fldCharType="begin"/>
             </w:r>
             <w:r>
-              <w:instrText>PAGEREF _Toc1776655851 \h</w:instrText>
-            </w:r>
-            <w:r>
+              <w:rPr>
+                <w:noProof/>
+                <w:webHidden/>
+              </w:rPr>
+              <w:instrText xml:space="preserve"> PAGEREF _Toc114316914 \h </w:instrText>
+            </w:r>
+            <w:r>
+              <w:rPr>
+                <w:noProof/>
+                <w:webHidden/>
+              </w:rPr>
+            </w:r>
+            <w:r>
+              <w:rPr>
+                <w:noProof/>
+                <w:webHidden/>
+              </w:rPr>
               <w:fldChar w:fldCharType="separate"/>
             </w:r>
             <w:r>
               <w:rPr>
-                <w:rStyle w:val="Hyperlink"/>
+                <w:noProof/>
+                <w:webHidden/>
               </w:rPr>
               <w:t>7</w:t>
             </w:r>
             <w:r>
+              <w:rPr>
+                <w:noProof/>
+                <w:webHidden/>
+              </w:rPr>
               <w:fldChar w:fldCharType="end"/>
             </w:r>
           </w:hyperlink>
@@ -2652,38 +3852,68 @@
           <w:pPr>
             <w:pStyle w:val="TOC2"/>
             <w:tabs>
-              <w:tab w:val="right" w:leader="dot" w:pos="9360"/>
+              <w:tab w:val="right" w:leader="dot" w:pos="9350"/>
             </w:tabs>
             <w:rPr>
+              <w:rFonts w:eastAsiaTheme="minorEastAsia"/>
               <w:noProof/>
+              <w:lang w:val="en-GB" w:eastAsia="en-GB"/>
             </w:rPr>
           </w:pPr>
-          <w:hyperlink w:anchor="_Toc1511141438">
+          <w:hyperlink w:anchor="_Toc114316915" w:history="1">
             <w:r>
               <w:rPr>
                 <w:rStyle w:val="Hyperlink"/>
+                <w:noProof/>
               </w:rPr>
               <w:t>How games are developed to meet the requirements of the larger game industry</w:t>
             </w:r>
             <w:r>
+              <w:rPr>
+                <w:noProof/>
+                <w:webHidden/>
+              </w:rPr>
               <w:tab/>
             </w:r>
             <w:r>
+              <w:rPr>
+                <w:noProof/>
+                <w:webHidden/>
+              </w:rPr>
               <w:fldChar w:fldCharType="begin"/>
             </w:r>
             <w:r>
-              <w:instrText>PAGEREF _Toc1511141438 \h</w:instrText>
-            </w:r>
-            <w:r>
+              <w:rPr>
+                <w:noProof/>
+                <w:webHidden/>
+              </w:rPr>
+              <w:instrText xml:space="preserve"> PAGEREF _Toc114316915 \h </w:instrText>
+            </w:r>
+            <w:r>
+              <w:rPr>
+                <w:noProof/>
+                <w:webHidden/>
+              </w:rPr>
+            </w:r>
+            <w:r>
+              <w:rPr>
+                <w:noProof/>
+                <w:webHidden/>
+              </w:rPr>
               <w:fldChar w:fldCharType="separate"/>
             </w:r>
             <w:r>
               <w:rPr>
-                <w:rStyle w:val="Hyperlink"/>
+                <w:noProof/>
+                <w:webHidden/>
               </w:rPr>
               <w:t>7</w:t>
             </w:r>
             <w:r>
+              <w:rPr>
+                <w:noProof/>
+                <w:webHidden/>
+              </w:rPr>
               <w:fldChar w:fldCharType="end"/>
             </w:r>
           </w:hyperlink>
@@ -2692,38 +3922,68 @@
           <w:pPr>
             <w:pStyle w:val="TOC1"/>
             <w:tabs>
-              <w:tab w:val="right" w:leader="dot" w:pos="9360"/>
+              <w:tab w:val="right" w:leader="dot" w:pos="9350"/>
             </w:tabs>
             <w:rPr>
+              <w:rFonts w:eastAsiaTheme="minorEastAsia"/>
               <w:noProof/>
+              <w:lang w:val="en-GB" w:eastAsia="en-GB"/>
             </w:rPr>
           </w:pPr>
-          <w:hyperlink w:anchor="_Toc1059405117">
+          <w:hyperlink w:anchor="_Toc114316916" w:history="1">
             <w:r>
               <w:rPr>
                 <w:rStyle w:val="Hyperlink"/>
+                <w:noProof/>
               </w:rPr>
               <w:t>Evaluation</w:t>
             </w:r>
             <w:r>
+              <w:rPr>
+                <w:noProof/>
+                <w:webHidden/>
+              </w:rPr>
               <w:tab/>
             </w:r>
             <w:r>
+              <w:rPr>
+                <w:noProof/>
+                <w:webHidden/>
+              </w:rPr>
               <w:fldChar w:fldCharType="begin"/>
             </w:r>
             <w:r>
-              <w:instrText>PAGEREF _Toc1059405117 \h</w:instrText>
-            </w:r>
-            <w:r>
+              <w:rPr>
+                <w:noProof/>
+                <w:webHidden/>
+              </w:rPr>
+              <w:instrText xml:space="preserve"> PAGEREF _Toc114316916 \h </w:instrText>
+            </w:r>
+            <w:r>
+              <w:rPr>
+                <w:noProof/>
+                <w:webHidden/>
+              </w:rPr>
+            </w:r>
+            <w:r>
+              <w:rPr>
+                <w:noProof/>
+                <w:webHidden/>
+              </w:rPr>
               <w:fldChar w:fldCharType="separate"/>
             </w:r>
             <w:r>
               <w:rPr>
-                <w:rStyle w:val="Hyperlink"/>
-              </w:rPr>
-              <w:t>7</w:t>
-            </w:r>
-            <w:r>
+                <w:noProof/>
+                <w:webHidden/>
+              </w:rPr>
+              <w:t>8</w:t>
+            </w:r>
+            <w:r>
+              <w:rPr>
+                <w:noProof/>
+                <w:webHidden/>
+              </w:rPr>
               <w:fldChar w:fldCharType="end"/>
             </w:r>
           </w:hyperlink>
@@ -2732,38 +3992,138 @@
           <w:pPr>
             <w:pStyle w:val="TOC2"/>
             <w:tabs>
-              <w:tab w:val="right" w:leader="dot" w:pos="9360"/>
+              <w:tab w:val="right" w:leader="dot" w:pos="9350"/>
             </w:tabs>
             <w:rPr>
+              <w:rFonts w:eastAsiaTheme="minorEastAsia"/>
               <w:noProof/>
+              <w:lang w:val="en-GB" w:eastAsia="en-GB"/>
             </w:rPr>
           </w:pPr>
-          <w:hyperlink w:anchor="_Toc1726597074">
+          <w:hyperlink w:anchor="_Toc114316917" w:history="1">
             <w:r>
               <w:rPr>
                 <w:rStyle w:val="Hyperlink"/>
+                <w:noProof/>
               </w:rPr>
               <w:t>The impact of current and emerging technologies on development</w:t>
             </w:r>
             <w:r>
+              <w:rPr>
+                <w:noProof/>
+                <w:webHidden/>
+              </w:rPr>
               <w:tab/>
             </w:r>
             <w:r>
+              <w:rPr>
+                <w:noProof/>
+                <w:webHidden/>
+              </w:rPr>
               <w:fldChar w:fldCharType="begin"/>
             </w:r>
             <w:r>
-              <w:instrText>PAGEREF _Toc1726597074 \h</w:instrText>
-            </w:r>
-            <w:r>
+              <w:rPr>
+                <w:noProof/>
+                <w:webHidden/>
+              </w:rPr>
+              <w:instrText xml:space="preserve"> PAGEREF _Toc114316917 \h </w:instrText>
+            </w:r>
+            <w:r>
+              <w:rPr>
+                <w:noProof/>
+                <w:webHidden/>
+              </w:rPr>
+            </w:r>
+            <w:r>
+              <w:rPr>
+                <w:noProof/>
+                <w:webHidden/>
+              </w:rPr>
               <w:fldChar w:fldCharType="separate"/>
             </w:r>
             <w:r>
               <w:rPr>
+                <w:noProof/>
+                <w:webHidden/>
+              </w:rPr>
+              <w:t>8</w:t>
+            </w:r>
+            <w:r>
+              <w:rPr>
+                <w:noProof/>
+                <w:webHidden/>
+              </w:rPr>
+              <w:fldChar w:fldCharType="end"/>
+            </w:r>
+          </w:hyperlink>
+        </w:p>
+        <w:p>
+          <w:pPr>
+            <w:pStyle w:val="TOC1"/>
+            <w:tabs>
+              <w:tab w:val="right" w:leader="dot" w:pos="9350"/>
+            </w:tabs>
+            <w:rPr>
+              <w:rFonts w:eastAsiaTheme="minorEastAsia"/>
+              <w:noProof/>
+              <w:lang w:val="en-GB" w:eastAsia="en-GB"/>
+            </w:rPr>
+          </w:pPr>
+          <w:hyperlink w:anchor="_Toc114316918" w:history="1">
+            <w:r>
+              <w:rPr>
                 <w:rStyle w:val="Hyperlink"/>
-              </w:rPr>
-              <w:t>7</w:t>
-            </w:r>
-            <w:r>
+                <w:noProof/>
+              </w:rPr>
+              <w:t>Bibliography</w:t>
+            </w:r>
+            <w:r>
+              <w:rPr>
+                <w:noProof/>
+                <w:webHidden/>
+              </w:rPr>
+              <w:tab/>
+            </w:r>
+            <w:r>
+              <w:rPr>
+                <w:noProof/>
+                <w:webHidden/>
+              </w:rPr>
+              <w:fldChar w:fldCharType="begin"/>
+            </w:r>
+            <w:r>
+              <w:rPr>
+                <w:noProof/>
+                <w:webHidden/>
+              </w:rPr>
+              <w:instrText xml:space="preserve"> PAGEREF _Toc114316918 \h </w:instrText>
+            </w:r>
+            <w:r>
+              <w:rPr>
+                <w:noProof/>
+                <w:webHidden/>
+              </w:rPr>
+            </w:r>
+            <w:r>
+              <w:rPr>
+                <w:noProof/>
+                <w:webHidden/>
+              </w:rPr>
+              <w:fldChar w:fldCharType="separate"/>
+            </w:r>
+            <w:r>
+              <w:rPr>
+                <w:noProof/>
+                <w:webHidden/>
+              </w:rPr>
+              <w:t>9</w:t>
+            </w:r>
+            <w:r>
+              <w:rPr>
+                <w:noProof/>
+                <w:webHidden/>
+              </w:rPr>
               <w:fldChar w:fldCharType="end"/>
             </w:r>
           </w:hyperlink>
@@ -2775,35 +4135,6 @@
               <w:tab w:val="right" w:leader="dot" w:pos="9360"/>
             </w:tabs>
           </w:pPr>
-          <w:hyperlink w:anchor="_Toc1156472856">
-            <w:r>
-              <w:rPr>
-                <w:rStyle w:val="Hyperlink"/>
-              </w:rPr>
-              <w:t>Bibliography</w:t>
-            </w:r>
-            <w:r>
-              <w:tab/>
-            </w:r>
-            <w:r>
-              <w:fldChar w:fldCharType="begin"/>
-            </w:r>
-            <w:r>
-              <w:instrText>PAGEREF _Toc1156472856 \h</w:instrText>
-            </w:r>
-            <w:r>
-              <w:fldChar w:fldCharType="separate"/>
-            </w:r>
-            <w:r>
-              <w:rPr>
-                <w:rStyle w:val="Hyperlink"/>
-              </w:rPr>
-              <w:t>7</w:t>
-            </w:r>
-            <w:r>
-              <w:fldChar w:fldCharType="end"/>
-            </w:r>
-          </w:hyperlink>
           <w:r>
             <w:fldChar w:fldCharType="end"/>
           </w:r>
@@ -2821,7 +4152,7 @@
       <w:pPr>
         <w:pStyle w:val="Heading1"/>
       </w:pPr>
-      <w:bookmarkStart w:id="0" w:name="_Toc731422896"/>
+      <w:bookmarkStart w:id="0" w:name="_Toc114316875"/>
       <w:r>
         <w:lastRenderedPageBreak/>
         <w:t>Introduction</w:t>
@@ -2868,7 +4199,7 @@
       <w:pPr>
         <w:pStyle w:val="Heading1"/>
       </w:pPr>
-      <w:bookmarkStart w:id="1" w:name="_Toc584965468"/>
+      <w:bookmarkStart w:id="1" w:name="_Toc114316876"/>
       <w:r>
         <w:t>Social trends in computer gaming</w:t>
       </w:r>
@@ -2941,7 +4272,7 @@
       <w:pPr>
         <w:pStyle w:val="Heading2"/>
       </w:pPr>
-      <w:bookmarkStart w:id="5" w:name="_Toc1020751260"/>
+      <w:bookmarkStart w:id="5" w:name="_Toc114316877"/>
       <w:r>
         <w:t>Popular genres</w:t>
       </w:r>
@@ -3131,12 +4462,21 @@
           <w:szCs w:val="24"/>
         </w:rPr>
       </w:pPr>
-      <w:r>
-        <w:rPr>
-          <w:sz w:val="24"/>
-          <w:szCs w:val="24"/>
-        </w:rPr>
-        <w:t>Action Adventure Games</w:t>
+      <w:proofErr w:type="gramStart"/>
+      <w:r>
+        <w:rPr>
+          <w:sz w:val="24"/>
+          <w:szCs w:val="24"/>
+        </w:rPr>
+        <w:t>Action Adventure</w:t>
+      </w:r>
+      <w:proofErr w:type="gramEnd"/>
+      <w:r>
+        <w:rPr>
+          <w:sz w:val="24"/>
+          <w:szCs w:val="24"/>
+        </w:rPr>
+        <w:t xml:space="preserve"> Games</w:t>
       </w:r>
     </w:p>
     <w:p>
@@ -3389,7 +4729,23 @@
           <w:sz w:val="24"/>
           <w:szCs w:val="24"/>
         </w:rPr>
-        <w:t xml:space="preserve">The genres available to people have changed over the last few decades, with the introduction of completely knew genres that people might have not thought possible, such as the popularization of multiplayer games and widespread internet access shifting the trend from pixelated single player games, to “First Person Shooter, Real Time Strategy, Survival Horror and MMO” in the 1990s.  </w:t>
+        <w:t>The genres available to people have changed over the last few decades, with the introduction of completely knew genres that people might have not thought possible, such as the popularization of multiplayer games and widespread internet access shifting the trend from pixelated single player games, to “</w:t>
+      </w:r>
+      <w:proofErr w:type="gramStart"/>
+      <w:r>
+        <w:rPr>
+          <w:sz w:val="24"/>
+          <w:szCs w:val="24"/>
+        </w:rPr>
+        <w:t>First Person Shooter, Real Time</w:t>
+      </w:r>
+      <w:proofErr w:type="gramEnd"/>
+      <w:r>
+        <w:rPr>
+          <w:sz w:val="24"/>
+          <w:szCs w:val="24"/>
+        </w:rPr>
+        <w:t xml:space="preserve"> Strategy, Survival Horror and MMO” in the 1990s.  </w:t>
       </w:r>
       <w:sdt>
         <w:sdtPr>
@@ -3590,7 +4946,7 @@
       <w:pPr>
         <w:pStyle w:val="Heading2"/>
       </w:pPr>
-      <w:bookmarkStart w:id="10" w:name="_Toc396774868"/>
+      <w:bookmarkStart w:id="10" w:name="_Toc114316878"/>
       <w:r>
         <w:t>Player base</w:t>
       </w:r>
@@ -3703,7 +5059,7 @@
       <w:pPr>
         <w:pStyle w:val="Heading2"/>
       </w:pPr>
-      <w:bookmarkStart w:id="12" w:name="_Toc740004172"/>
+      <w:bookmarkStart w:id="12" w:name="_Toc114316879"/>
       <w:r>
         <w:t>Production</w:t>
       </w:r>
@@ -3728,7 +5084,23 @@
           <w:sz w:val="24"/>
           <w:szCs w:val="24"/>
         </w:rPr>
-        <w:t xml:space="preserve">the production of games without large financial backing like a big company i.e. Bethesda as previously mentioned. Another way a game can be produced is </w:t>
+        <w:t xml:space="preserve">the production of games without large financial backing like a big company </w:t>
+      </w:r>
+      <w:proofErr w:type="gramStart"/>
+      <w:r>
+        <w:rPr>
+          <w:sz w:val="24"/>
+          <w:szCs w:val="24"/>
+        </w:rPr>
+        <w:t>i.e.</w:t>
+      </w:r>
+      <w:proofErr w:type="gramEnd"/>
+      <w:r>
+        <w:rPr>
+          <w:sz w:val="24"/>
+          <w:szCs w:val="24"/>
+        </w:rPr>
+        <w:t xml:space="preserve"> Bethesda as previously mentioned. Another way a game can be produced is </w:t>
       </w:r>
       <w:r>
         <w:rPr>
@@ -3764,7 +5136,7 @@
       <w:pPr>
         <w:pStyle w:val="Heading2"/>
       </w:pPr>
-      <w:bookmarkStart w:id="13" w:name="_Toc1375191725"/>
+      <w:bookmarkStart w:id="13" w:name="_Toc114316880"/>
       <w:r>
         <w:t>Multiplayer</w:t>
       </w:r>
@@ -3839,7 +5211,7 @@
       <w:pPr>
         <w:pStyle w:val="Heading2"/>
       </w:pPr>
-      <w:bookmarkStart w:id="14" w:name="_Toc2034210224"/>
+      <w:bookmarkStart w:id="14" w:name="_Toc114316881"/>
       <w:r>
         <w:t>Artificial intelligence</w:t>
       </w:r>
@@ -4009,7 +5381,7 @@
       <w:pPr>
         <w:pStyle w:val="Heading2"/>
       </w:pPr>
-      <w:bookmarkStart w:id="15" w:name="_Toc2141805179"/>
+      <w:bookmarkStart w:id="15" w:name="_Toc114316882"/>
       <w:r>
         <w:lastRenderedPageBreak/>
         <w:t>Emerging technologies</w:t>
@@ -4043,6 +5415,12 @@
           <w:szCs w:val="24"/>
         </w:rPr>
         <w:pgNum/>
+      </w:r>
+      <w:r>
+        <w:rPr>
+          <w:sz w:val="24"/>
+          <w:szCs w:val="24"/>
+        </w:rPr>
         <w:t xml:space="preserve">development of new technologies at a rate of which not seen before in history, we now have technologies such as VR, virtual reality, AR, augmented reality, </w:t>
       </w:r>
       <w:r>
@@ -4100,7 +5478,7 @@
       <w:pPr>
         <w:pStyle w:val="Heading2"/>
       </w:pPr>
-      <w:bookmarkStart w:id="16" w:name="_Toc860435443"/>
+      <w:bookmarkStart w:id="16" w:name="_Toc114316883"/>
       <w:r>
         <w:t>Security of integrated services and multiplayer environments</w:t>
       </w:r>
@@ -4321,361 +5699,371 @@
     </w:p>
     <w:p>
       <w:pPr>
-        <w:rPr>
-          <w:sz w:val="24"/>
-          <w:szCs w:val="24"/>
-        </w:rPr>
-      </w:pPr>
-    </w:p>
-    <w:p>
-      <w:pPr>
         <w:pStyle w:val="Heading1"/>
       </w:pPr>
-      <w:bookmarkStart w:id="17" w:name="_Toc590217084"/>
+      <w:bookmarkStart w:id="17" w:name="_Toc114316884"/>
+      <w:r>
+        <w:t>Technologies used in computer gaming</w:t>
+      </w:r>
+      <w:bookmarkEnd w:id="17"/>
+    </w:p>
+    <w:p>
+      <w:pPr>
+        <w:rPr>
+          <w:sz w:val="24"/>
+          <w:szCs w:val="24"/>
+        </w:rPr>
+      </w:pPr>
+      <w:r>
+        <w:rPr>
+          <w:sz w:val="24"/>
+          <w:szCs w:val="24"/>
+        </w:rPr>
+        <w:t>There are a plethora of technologies involved in computer games, both their development and consumption. As a result of this, there are many industries</w:t>
+      </w:r>
+    </w:p>
+    <w:p>
+      <w:pPr>
+        <w:pStyle w:val="Heading2"/>
+      </w:pPr>
+      <w:bookmarkStart w:id="18" w:name="_Toc114316885"/>
       <w:r>
         <w:lastRenderedPageBreak/>
-        <w:t>Technologies used in computer gaming</w:t>
-      </w:r>
-      <w:bookmarkEnd w:id="17"/>
+        <w:t>Benefits and limitations of different platforms for development</w:t>
+      </w:r>
+      <w:bookmarkEnd w:id="18"/>
+    </w:p>
+    <w:p>
+      <w:pPr>
+        <w:pStyle w:val="Heading3"/>
+      </w:pPr>
+      <w:bookmarkStart w:id="19" w:name="_Toc114316886"/>
+      <w:r>
+        <w:t>Personal computers</w:t>
+      </w:r>
+      <w:bookmarkEnd w:id="19"/>
+    </w:p>
+    <w:p>
+      <w:pPr>
+        <w:pStyle w:val="Heading3"/>
+      </w:pPr>
+      <w:bookmarkStart w:id="20" w:name="_Toc114316887"/>
+      <w:r>
+        <w:t>Consoles</w:t>
+      </w:r>
+      <w:bookmarkEnd w:id="20"/>
+    </w:p>
+    <w:p>
+      <w:pPr>
+        <w:pStyle w:val="Heading3"/>
+      </w:pPr>
+      <w:bookmarkStart w:id="21" w:name="_Toc114316888"/>
+      <w:r>
+        <w:t>Mobile devices</w:t>
+      </w:r>
+      <w:bookmarkEnd w:id="21"/>
+    </w:p>
+    <w:p>
+      <w:pPr>
+        <w:pStyle w:val="Heading3"/>
+      </w:pPr>
+      <w:bookmarkStart w:id="22" w:name="_Toc114316889"/>
+      <w:r>
+        <w:t>Web based</w:t>
+      </w:r>
+      <w:bookmarkEnd w:id="22"/>
     </w:p>
     <w:p>
       <w:pPr>
         <w:pStyle w:val="Heading2"/>
       </w:pPr>
-      <w:bookmarkStart w:id="18" w:name="_Toc1362385485"/>
-      <w:r>
-        <w:t>Benefits and limitations of different platforms for development</w:t>
-      </w:r>
-      <w:bookmarkEnd w:id="18"/>
+      <w:bookmarkStart w:id="23" w:name="_Toc114316890"/>
+      <w:r>
+        <w:t>Hardware options and their involvement in development</w:t>
+      </w:r>
+      <w:bookmarkEnd w:id="23"/>
     </w:p>
     <w:p>
       <w:pPr>
         <w:pStyle w:val="Heading3"/>
       </w:pPr>
-      <w:bookmarkStart w:id="19" w:name="_Toc1782414812"/>
-      <w:r>
-        <w:t>Personal computers</w:t>
-      </w:r>
-      <w:bookmarkEnd w:id="19"/>
+      <w:bookmarkStart w:id="24" w:name="_Toc114316891"/>
+      <w:r>
+        <w:t>CPU</w:t>
+      </w:r>
+      <w:bookmarkEnd w:id="24"/>
     </w:p>
     <w:p>
       <w:pPr>
         <w:pStyle w:val="Heading3"/>
       </w:pPr>
-      <w:bookmarkStart w:id="20" w:name="_Toc1360748741"/>
-      <w:r>
-        <w:t>Consoles</w:t>
-      </w:r>
-      <w:bookmarkEnd w:id="20"/>
+      <w:bookmarkStart w:id="25" w:name="_Toc114316892"/>
+      <w:r>
+        <w:t>GPU</w:t>
+      </w:r>
+      <w:bookmarkEnd w:id="25"/>
     </w:p>
     <w:p>
       <w:pPr>
         <w:pStyle w:val="Heading3"/>
       </w:pPr>
-      <w:bookmarkStart w:id="21" w:name="_Toc111923779"/>
-      <w:r>
-        <w:t>Mobile devices</w:t>
-      </w:r>
-      <w:bookmarkEnd w:id="21"/>
+      <w:bookmarkStart w:id="26" w:name="_Toc114316893"/>
+      <w:r>
+        <w:t>Memory, RAM/ROM</w:t>
+      </w:r>
+      <w:bookmarkEnd w:id="26"/>
     </w:p>
     <w:p>
       <w:pPr>
         <w:pStyle w:val="Heading3"/>
       </w:pPr>
-      <w:bookmarkStart w:id="22" w:name="_Toc1203080443"/>
-      <w:r>
-        <w:t>Web based</w:t>
-      </w:r>
-      <w:bookmarkEnd w:id="22"/>
+      <w:bookmarkStart w:id="27" w:name="_Toc114316894"/>
+      <w:r>
+        <w:t>Output</w:t>
+      </w:r>
+      <w:bookmarkEnd w:id="27"/>
+    </w:p>
+    <w:p>
+      <w:pPr>
+        <w:pStyle w:val="Heading3"/>
+      </w:pPr>
+      <w:bookmarkStart w:id="28" w:name="_Toc114316895"/>
+      <w:r>
+        <w:t>Input</w:t>
+      </w:r>
+      <w:bookmarkEnd w:id="28"/>
+    </w:p>
+    <w:p>
+      <w:pPr>
+        <w:pStyle w:val="Heading3"/>
+      </w:pPr>
+      <w:bookmarkStart w:id="29" w:name="_Toc114316896"/>
+      <w:r>
+        <w:t>Storage</w:t>
+      </w:r>
+      <w:bookmarkEnd w:id="29"/>
+    </w:p>
+    <w:p>
+      <w:pPr>
+        <w:pStyle w:val="Heading3"/>
+      </w:pPr>
+      <w:bookmarkStart w:id="30" w:name="_Toc114316897"/>
+      <w:r>
+        <w:t>New technologies</w:t>
+      </w:r>
+      <w:bookmarkEnd w:id="30"/>
     </w:p>
     <w:p>
       <w:pPr>
         <w:pStyle w:val="Heading2"/>
       </w:pPr>
-      <w:bookmarkStart w:id="23" w:name="_Toc1593496908"/>
-      <w:r>
-        <w:t>Hardware options and their involvement in development</w:t>
-      </w:r>
-      <w:bookmarkEnd w:id="23"/>
+      <w:bookmarkStart w:id="31" w:name="_Toc114316898"/>
+      <w:r>
+        <w:t>Software options and their effect on development</w:t>
+      </w:r>
+      <w:bookmarkEnd w:id="31"/>
     </w:p>
     <w:p>
       <w:pPr>
         <w:pStyle w:val="Heading3"/>
       </w:pPr>
-      <w:bookmarkStart w:id="24" w:name="_Toc1831262096"/>
-      <w:r>
-        <w:t>CPU</w:t>
-      </w:r>
-      <w:bookmarkEnd w:id="24"/>
+      <w:bookmarkStart w:id="32" w:name="_Toc114316899"/>
+      <w:r>
+        <w:t>Operating system</w:t>
+      </w:r>
+      <w:bookmarkEnd w:id="32"/>
     </w:p>
     <w:p>
       <w:pPr>
         <w:pStyle w:val="Heading3"/>
       </w:pPr>
-      <w:bookmarkStart w:id="25" w:name="_Toc1819866206"/>
-      <w:r>
-        <w:t>GPU</w:t>
-      </w:r>
-      <w:bookmarkEnd w:id="25"/>
+      <w:bookmarkStart w:id="33" w:name="_Toc114316900"/>
+      <w:r>
+        <w:t>Programming languages</w:t>
+      </w:r>
+      <w:bookmarkEnd w:id="33"/>
     </w:p>
     <w:p>
       <w:pPr>
         <w:pStyle w:val="Heading3"/>
       </w:pPr>
-      <w:bookmarkStart w:id="26" w:name="_Toc1519139124"/>
-      <w:r>
-        <w:t>Memory, RAM/ROM</w:t>
-      </w:r>
-      <w:bookmarkEnd w:id="26"/>
+      <w:bookmarkStart w:id="34" w:name="_Toc114316901"/>
+      <w:r>
+        <w:t>Device drivers</w:t>
+      </w:r>
+      <w:bookmarkEnd w:id="34"/>
     </w:p>
     <w:p>
       <w:pPr>
         <w:pStyle w:val="Heading3"/>
       </w:pPr>
-      <w:bookmarkStart w:id="27" w:name="_Toc437235751"/>
-      <w:r>
-        <w:t>Output</w:t>
-      </w:r>
-      <w:bookmarkEnd w:id="27"/>
+      <w:bookmarkStart w:id="35" w:name="_Toc114316902"/>
+      <w:r>
+        <w:t>Graphic options</w:t>
+      </w:r>
+      <w:bookmarkEnd w:id="35"/>
     </w:p>
     <w:p>
       <w:pPr>
         <w:pStyle w:val="Heading3"/>
       </w:pPr>
-      <w:bookmarkStart w:id="28" w:name="_Toc1549151215"/>
-      <w:r>
-        <w:t>Input</w:t>
-      </w:r>
-      <w:bookmarkEnd w:id="28"/>
+      <w:bookmarkStart w:id="36" w:name="_Toc114316903"/>
+      <w:r>
+        <w:t>Audio options</w:t>
+      </w:r>
+      <w:bookmarkEnd w:id="36"/>
+    </w:p>
+    <w:p>
+      <w:pPr>
+        <w:pStyle w:val="Heading2"/>
+      </w:pPr>
+      <w:bookmarkStart w:id="37" w:name="_Toc114316904"/>
+      <w:r>
+        <w:t>Use of game engines and how they aid computer game development</w:t>
+      </w:r>
+      <w:bookmarkEnd w:id="37"/>
     </w:p>
     <w:p>
       <w:pPr>
         <w:pStyle w:val="Heading3"/>
       </w:pPr>
-      <w:bookmarkStart w:id="29" w:name="_Toc1515446812"/>
-      <w:r>
-        <w:t>Storage</w:t>
-      </w:r>
-      <w:bookmarkEnd w:id="29"/>
+      <w:bookmarkStart w:id="38" w:name="_Toc114316905"/>
+      <w:r>
+        <w:t>Rendering engines</w:t>
+      </w:r>
+      <w:bookmarkEnd w:id="38"/>
     </w:p>
     <w:p>
       <w:pPr>
         <w:pStyle w:val="Heading3"/>
       </w:pPr>
-      <w:bookmarkStart w:id="30" w:name="_Toc1608284421"/>
-      <w:r>
-        <w:t>New technologies</w:t>
-      </w:r>
-      <w:bookmarkEnd w:id="30"/>
+      <w:bookmarkStart w:id="39" w:name="_Toc114316906"/>
+      <w:r>
+        <w:t>Physics engines</w:t>
+      </w:r>
+      <w:bookmarkEnd w:id="39"/>
+    </w:p>
+    <w:p>
+      <w:pPr>
+        <w:pStyle w:val="Heading3"/>
+      </w:pPr>
+      <w:bookmarkStart w:id="40" w:name="_Toc114316907"/>
+      <w:r>
+        <w:t>Collision detection</w:t>
+      </w:r>
+      <w:bookmarkEnd w:id="40"/>
+    </w:p>
+    <w:p>
+      <w:pPr>
+        <w:pStyle w:val="Heading3"/>
+      </w:pPr>
+      <w:bookmarkStart w:id="41" w:name="_Toc114316908"/>
+      <w:r>
+        <w:t>Scripting</w:t>
+      </w:r>
+      <w:bookmarkEnd w:id="41"/>
+    </w:p>
+    <w:p>
+      <w:pPr>
+        <w:pStyle w:val="Heading3"/>
+      </w:pPr>
+      <w:bookmarkStart w:id="42" w:name="_Toc114316909"/>
+      <w:r>
+        <w:t>Animation</w:t>
+      </w:r>
+      <w:bookmarkEnd w:id="42"/>
+    </w:p>
+    <w:p>
+      <w:pPr>
+        <w:pStyle w:val="Heading1"/>
+      </w:pPr>
+      <w:bookmarkStart w:id="43" w:name="_Toc114316910"/>
+      <w:r>
+        <w:t>Comparison on how current and emerging technologies</w:t>
+      </w:r>
+      <w:r>
+        <w:t xml:space="preserve"> computer game development</w:t>
+      </w:r>
+      <w:bookmarkEnd w:id="43"/>
+    </w:p>
+    <w:p>
+      <w:pPr>
+        <w:pStyle w:val="Heading1"/>
+      </w:pPr>
+      <w:bookmarkStart w:id="44" w:name="_Toc114316911"/>
+      <w:r>
+        <w:t>Comparison on how different technologies impact the game industry and requirements and expectations</w:t>
+      </w:r>
+      <w:bookmarkEnd w:id="44"/>
+      <w:r>
+        <w:t xml:space="preserve"> </w:t>
+      </w:r>
+    </w:p>
+    <w:p>
+      <w:pPr>
+        <w:pStyle w:val="Heading1"/>
+      </w:pPr>
+      <w:bookmarkStart w:id="45" w:name="_Toc114316912"/>
+      <w:r>
+        <w:t>How current technologies are impacting game development and design</w:t>
+      </w:r>
+      <w:bookmarkEnd w:id="45"/>
     </w:p>
     <w:p>
       <w:pPr>
         <w:pStyle w:val="Heading2"/>
       </w:pPr>
-      <w:bookmarkStart w:id="31" w:name="_Toc1662626055"/>
-      <w:r>
-        <w:t>Software options and their effect on development</w:t>
-      </w:r>
-      <w:bookmarkEnd w:id="31"/>
-    </w:p>
-    <w:p>
-      <w:pPr>
-        <w:pStyle w:val="Heading3"/>
-      </w:pPr>
-      <w:bookmarkStart w:id="32" w:name="_Toc1706995056"/>
-      <w:r>
-        <w:t>Operating system</w:t>
-      </w:r>
-      <w:bookmarkEnd w:id="32"/>
-    </w:p>
-    <w:p>
-      <w:pPr>
-        <w:pStyle w:val="Heading3"/>
-      </w:pPr>
-      <w:bookmarkStart w:id="33" w:name="_Toc942152933"/>
-      <w:r>
-        <w:t>Programming languages</w:t>
-      </w:r>
-      <w:bookmarkEnd w:id="33"/>
-    </w:p>
-    <w:p>
-      <w:pPr>
-        <w:pStyle w:val="Heading3"/>
-      </w:pPr>
-      <w:bookmarkStart w:id="34" w:name="_Toc582247982"/>
-      <w:r>
-        <w:t>Device drivers</w:t>
-      </w:r>
-      <w:bookmarkEnd w:id="34"/>
-    </w:p>
-    <w:p>
-      <w:pPr>
-        <w:pStyle w:val="Heading3"/>
-      </w:pPr>
-      <w:bookmarkStart w:id="35" w:name="_Toc746831705"/>
-      <w:r>
-        <w:t>Graphic options</w:t>
-      </w:r>
-      <w:bookmarkEnd w:id="35"/>
-    </w:p>
-    <w:p>
-      <w:pPr>
-        <w:pStyle w:val="Heading3"/>
-      </w:pPr>
-      <w:bookmarkStart w:id="36" w:name="_Toc1489412064"/>
-      <w:r>
-        <w:t>Audio options</w:t>
-      </w:r>
-      <w:bookmarkEnd w:id="36"/>
+      <w:bookmarkStart w:id="46" w:name="_Toc114316913"/>
+      <w:r>
+        <w:t>How emerging technologies impact game development</w:t>
+      </w:r>
+      <w:bookmarkEnd w:id="46"/>
     </w:p>
     <w:p>
       <w:pPr>
         <w:pStyle w:val="Heading2"/>
       </w:pPr>
-      <w:bookmarkStart w:id="37" w:name="_Toc1112419356"/>
-      <w:r>
-        <w:t>Use of game engines and how they aid computer game development</w:t>
-      </w:r>
-      <w:bookmarkEnd w:id="37"/>
-    </w:p>
-    <w:p>
-      <w:pPr>
-        <w:pStyle w:val="Heading3"/>
-      </w:pPr>
-      <w:bookmarkStart w:id="38" w:name="_Toc293237871"/>
-      <w:r>
-        <w:t>Rendering engines</w:t>
-      </w:r>
-      <w:bookmarkEnd w:id="38"/>
-    </w:p>
-    <w:p>
-      <w:pPr>
-        <w:pStyle w:val="Heading3"/>
-      </w:pPr>
-      <w:bookmarkStart w:id="39" w:name="_Toc285581366"/>
-      <w:r>
-        <w:t>Physics engines</w:t>
-      </w:r>
-      <w:bookmarkEnd w:id="39"/>
-    </w:p>
-    <w:p>
-      <w:pPr>
-        <w:pStyle w:val="Heading3"/>
-      </w:pPr>
-      <w:bookmarkStart w:id="40" w:name="_Toc1260762508"/>
-      <w:r>
-        <w:t>Collision detection</w:t>
-      </w:r>
-      <w:bookmarkEnd w:id="40"/>
-    </w:p>
-    <w:p>
-      <w:pPr>
-        <w:pStyle w:val="Heading3"/>
-      </w:pPr>
-      <w:bookmarkStart w:id="41" w:name="_Toc1346819188"/>
-      <w:r>
-        <w:t>Scripting</w:t>
-      </w:r>
-      <w:bookmarkEnd w:id="41"/>
-    </w:p>
-    <w:p>
-      <w:pPr>
-        <w:pStyle w:val="Heading3"/>
-      </w:pPr>
-      <w:bookmarkStart w:id="42" w:name="_Toc777670088"/>
-      <w:r>
-        <w:t>Animation</w:t>
-      </w:r>
-      <w:bookmarkEnd w:id="42"/>
+      <w:bookmarkStart w:id="47" w:name="_Toc114316914"/>
+      <w:r>
+        <w:t>How games are developed to meet the requirements of users</w:t>
+      </w:r>
+      <w:bookmarkEnd w:id="47"/>
+    </w:p>
+    <w:p>
+      <w:pPr>
+        <w:pStyle w:val="Heading2"/>
+      </w:pPr>
+      <w:bookmarkStart w:id="48" w:name="_Toc114316915"/>
+      <w:r>
+        <w:t>How games are developed to meet the requirements of the larger game industry</w:t>
+      </w:r>
+      <w:bookmarkEnd w:id="48"/>
     </w:p>
     <w:p>
       <w:pPr>
         <w:pStyle w:val="Heading1"/>
       </w:pPr>
-      <w:bookmarkStart w:id="43" w:name="_Toc161088894"/>
-      <w:r>
-        <w:t>Comparison on how current and emerging technologies</w:t>
-      </w:r>
-      <w:r>
-        <w:t xml:space="preserve"> computer game development</w:t>
-      </w:r>
-      <w:bookmarkEnd w:id="43"/>
-    </w:p>
-    <w:p>
-      <w:pPr>
-        <w:pStyle w:val="Heading1"/>
-      </w:pPr>
-      <w:bookmarkStart w:id="44" w:name="_Toc1997124477"/>
-      <w:r>
-        <w:t xml:space="preserve">Comparison on how different technologies impact the game industry and requirements and expectations </w:t>
-      </w:r>
-      <w:bookmarkEnd w:id="44"/>
-    </w:p>
-    <w:p>
-      <w:pPr>
-        <w:pStyle w:val="Heading1"/>
-      </w:pPr>
-      <w:bookmarkStart w:id="45" w:name="_Toc1067734280"/>
-      <w:r>
-        <w:t>How current technologies are impacting game development and design</w:t>
-      </w:r>
-      <w:bookmarkEnd w:id="45"/>
+      <w:bookmarkStart w:id="49" w:name="_Toc114316916"/>
+      <w:r>
+        <w:lastRenderedPageBreak/>
+        <w:t>Evaluation</w:t>
+      </w:r>
+      <w:bookmarkEnd w:id="49"/>
     </w:p>
     <w:p>
       <w:pPr>
         <w:pStyle w:val="Heading2"/>
       </w:pPr>
-      <w:bookmarkStart w:id="46" w:name="_Toc367960680"/>
-      <w:r>
-        <w:t>How emerging technologies impact game development</w:t>
-      </w:r>
-      <w:bookmarkEnd w:id="46"/>
-    </w:p>
-    <w:p>
-      <w:pPr>
-        <w:pStyle w:val="Heading2"/>
-      </w:pPr>
-      <w:bookmarkStart w:id="47" w:name="_Toc1776655851"/>
-      <w:r>
-        <w:lastRenderedPageBreak/>
-        <w:t>How games are developed to meet the requirements of users</w:t>
-      </w:r>
-      <w:bookmarkEnd w:id="47"/>
-    </w:p>
-    <w:p>
-      <w:pPr>
-        <w:pStyle w:val="Heading2"/>
-      </w:pPr>
-      <w:bookmarkStart w:id="48" w:name="_Toc1511141438"/>
-      <w:r>
-        <w:t>How games are developed to meet the requirements of the larger game industry</w:t>
-      </w:r>
-      <w:bookmarkEnd w:id="48"/>
-    </w:p>
-    <w:p>
-      <w:pPr>
-        <w:pStyle w:val="Heading1"/>
-      </w:pPr>
-      <w:bookmarkStart w:id="49" w:name="_Toc1059405117"/>
-      <w:r>
-        <w:t>Evaluation</w:t>
-      </w:r>
-      <w:bookmarkEnd w:id="49"/>
-    </w:p>
-    <w:p>
-      <w:pPr>
-        <w:pStyle w:val="Heading2"/>
-      </w:pPr>
-      <w:bookmarkStart w:id="50" w:name="_Toc1726597074"/>
+      <w:bookmarkStart w:id="50" w:name="_Toc114316917"/>
       <w:r>
         <w:t>The impact of current and emerging technologies on development</w:t>
       </w:r>
+      <w:bookmarkEnd w:id="50"/>
       <w:r>
         <w:br w:type="page"/>
       </w:r>
-      <w:bookmarkEnd w:id="50"/>
-    </w:p>
-    <w:bookmarkStart w:id="51" w:name="_Toc1156472856" w:displacedByCustomXml="next"/>
+    </w:p>
+    <w:bookmarkStart w:id="51" w:name="_Toc114316918" w:displacedByCustomXml="next"/>
     <w:sdt>
       <w:sdtPr>
         <w:rPr>
@@ -5153,6 +6541,7 @@
     <w:lsdException w:name="HTML Sample" w:semiHidden="1" w:unhideWhenUsed="1"/>
     <w:lsdException w:name="HTML Typewriter" w:semiHidden="1" w:unhideWhenUsed="1"/>
     <w:lsdException w:name="HTML Variable" w:semiHidden="1" w:unhideWhenUsed="1"/>
+    <w:lsdException w:name="Normal Table" w:semiHidden="1" w:unhideWhenUsed="1"/>
     <w:lsdException w:name="annotation subject" w:semiHidden="1" w:unhideWhenUsed="1"/>
     <w:lsdException w:name="No List" w:semiHidden="1" w:unhideWhenUsed="1"/>
     <w:lsdException w:name="Outline List 1" w:semiHidden="1" w:unhideWhenUsed="1"/>
@@ -5199,8 +6588,10 @@
     <w:lsdException w:name="Table Subtle 2" w:semiHidden="1" w:unhideWhenUsed="1"/>
     <w:lsdException w:name="Table Web 1" w:semiHidden="1" w:unhideWhenUsed="1"/>
     <w:lsdException w:name="Table Web 2" w:semiHidden="1" w:unhideWhenUsed="1"/>
+    <w:lsdException w:name="Table Web 3" w:semiHidden="1" w:unhideWhenUsed="1"/>
     <w:lsdException w:name="Balloon Text" w:semiHidden="1" w:unhideWhenUsed="1"/>
     <w:lsdException w:name="Table Grid" w:uiPriority="39"/>
+    <w:lsdException w:name="Table Theme" w:semiHidden="1" w:unhideWhenUsed="1"/>
     <w:lsdException w:name="Placeholder Text" w:semiHidden="1"/>
     <w:lsdException w:name="No Spacing" w:uiPriority="1" w:qFormat="1"/>
     <w:lsdException w:name="Light Shading" w:uiPriority="60"/>

</xml_diff>